<commit_message>
Assignment Document Version 3
</commit_message>
<xml_diff>
--- a/PAF final project.docx
+++ b/PAF final project.docx
@@ -1477,19 +1477,7 @@
         <w:rPr>
           <w:szCs w:val="24"/>
         </w:rPr>
-        <w:t xml:space="preserve">In order to accomplish efficient software development, this project employs the AGILE </w:t>
-      </w:r>
-      <w:r>
-        <w:rPr>
-          <w:szCs w:val="24"/>
-        </w:rPr>
-        <w:t>methodology</w:t>
-      </w:r>
-      <w:r>
-        <w:rPr>
-          <w:szCs w:val="24"/>
-        </w:rPr>
-        <w:t>. The AGILE technique is a process that encourages continuous development and testing throughout the project's software development lifecycle. Unlike the Waterfall methodology, development and testing are done simultaneously. First, requirements are gathered and analyzed. The users are always defined and a vision statement on the scope of challenges, opportunities, and values to be addressed is always documented in an agile software development process.</w:t>
+        <w:t>In order to accomplish efficient software development, this project employs the AGILE methodology. The AGILE technique is a process that encourages continuous development and testing throughout the project's software development lifecycle. Unlike the Waterfall methodology, development and testing are done simultaneously. First, requirements are gathered and analyzed. The users are always defined and a vision statement on the scope of challenges, opportunities, and values to be addressed is always documented in an agile software development process.</w:t>
       </w:r>
     </w:p>
     <w:p>
@@ -2198,37 +2186,560 @@
           <w:u w:val="single"/>
         </w:rPr>
       </w:pPr>
-    </w:p>
-    <w:p>
-      <w:pPr>
-        <w:spacing w:after="0"/>
-        <w:rPr>
-          <w:b/>
-          <w:bCs/>
-          <w:sz w:val="28"/>
-          <w:szCs w:val="28"/>
-          <w:u w:val="single"/>
-        </w:rPr>
-      </w:pPr>
-      <w:r>
-        <w:rPr>
-          <w:b/>
-          <w:bCs/>
-          <w:sz w:val="28"/>
-          <w:szCs w:val="28"/>
-          <w:u w:val="single"/>
-        </w:rPr>
-        <w:t>Nonfunctional</w:t>
-      </w:r>
-      <w:r>
-        <w:rPr>
-          <w:b/>
-          <w:bCs/>
-          <w:sz w:val="28"/>
-          <w:szCs w:val="28"/>
-          <w:u w:val="single"/>
-        </w:rPr>
-        <w:t xml:space="preserve"> Requirements</w:t>
+      <w:r>
+        <w:rPr>
+          <w:b/>
+          <w:bCs/>
+          <w:sz w:val="28"/>
+          <w:szCs w:val="28"/>
+          <w:u w:val="single"/>
+        </w:rPr>
+        <w:lastRenderedPageBreak/>
+        <w:t xml:space="preserve">Requirements </w:t>
+      </w:r>
+    </w:p>
+    <w:p>
+      <w:pPr>
+        <w:pStyle w:val="ListParagraph"/>
+        <w:numPr>
+          <w:ilvl w:val="0"/>
+          <w:numId w:val="16"/>
+        </w:numPr>
+        <w:spacing w:after="0"/>
+        <w:rPr>
+          <w:b/>
+          <w:bCs/>
+          <w:sz w:val="28"/>
+          <w:szCs w:val="28"/>
+          <w:u w:val="single"/>
+        </w:rPr>
+      </w:pPr>
+      <w:r>
+        <w:rPr>
+          <w:b/>
+          <w:bCs/>
+          <w:szCs w:val="24"/>
+        </w:rPr>
+        <w:t>Stakeholder analysis (Onion Diagram)</w:t>
+      </w:r>
+    </w:p>
+    <w:p>
+      <w:pPr>
+        <w:spacing w:after="0"/>
+        <w:rPr>
+          <w:b/>
+          <w:bCs/>
+          <w:sz w:val="28"/>
+          <w:szCs w:val="28"/>
+          <w:u w:val="single"/>
+        </w:rPr>
+      </w:pPr>
+      <w:r>
+        <w:rPr>
+          <w:b/>
+          <w:bCs/>
+          <w:noProof/>
+          <w:sz w:val="28"/>
+          <w:szCs w:val="28"/>
+          <w:u w:val="single"/>
+        </w:rPr>
+        <w:drawing>
+          <wp:anchor distT="0" distB="0" distL="114300" distR="114300" simplePos="0" relativeHeight="251666432" behindDoc="0" locked="0" layoutInCell="1" allowOverlap="1" wp14:anchorId="7C1C9E4D" wp14:editId="0D28272F">
+            <wp:simplePos x="0" y="0"/>
+            <wp:positionH relativeFrom="column">
+              <wp:posOffset>-60960</wp:posOffset>
+            </wp:positionH>
+            <wp:positionV relativeFrom="paragraph">
+              <wp:posOffset>136525</wp:posOffset>
+            </wp:positionV>
+            <wp:extent cx="5731510" cy="5173345"/>
+            <wp:effectExtent l="0" t="0" r="2540" b="8255"/>
+            <wp:wrapNone/>
+            <wp:docPr id="10" name="Picture 10" descr="Diagram&#10;&#10;Description automatically generated"/>
+            <wp:cNvGraphicFramePr>
+              <a:graphicFrameLocks xmlns:a="http://schemas.openxmlformats.org/drawingml/2006/main" noChangeAspect="1"/>
+            </wp:cNvGraphicFramePr>
+            <a:graphic xmlns:a="http://schemas.openxmlformats.org/drawingml/2006/main">
+              <a:graphicData uri="http://schemas.openxmlformats.org/drawingml/2006/picture">
+                <pic:pic xmlns:pic="http://schemas.openxmlformats.org/drawingml/2006/picture">
+                  <pic:nvPicPr>
+                    <pic:cNvPr id="10" name="Picture 10" descr="Diagram&#10;&#10;Description automatically generated"/>
+                    <pic:cNvPicPr/>
+                  </pic:nvPicPr>
+                  <pic:blipFill>
+                    <a:blip r:embed="rId9">
+                      <a:extLst>
+                        <a:ext uri="{28A0092B-C50C-407E-A947-70E740481C1C}">
+                          <a14:useLocalDpi xmlns:a14="http://schemas.microsoft.com/office/drawing/2010/main" val="0"/>
+                        </a:ext>
+                      </a:extLst>
+                    </a:blip>
+                    <a:stretch>
+                      <a:fillRect/>
+                    </a:stretch>
+                  </pic:blipFill>
+                  <pic:spPr>
+                    <a:xfrm>
+                      <a:off x="0" y="0"/>
+                      <a:ext cx="5731510" cy="5173345"/>
+                    </a:xfrm>
+                    <a:prstGeom prst="rect">
+                      <a:avLst/>
+                    </a:prstGeom>
+                  </pic:spPr>
+                </pic:pic>
+              </a:graphicData>
+            </a:graphic>
+            <wp14:sizeRelH relativeFrom="page">
+              <wp14:pctWidth>0</wp14:pctWidth>
+            </wp14:sizeRelH>
+            <wp14:sizeRelV relativeFrom="page">
+              <wp14:pctHeight>0</wp14:pctHeight>
+            </wp14:sizeRelV>
+          </wp:anchor>
+        </w:drawing>
+      </w:r>
+    </w:p>
+    <w:p>
+      <w:pPr>
+        <w:spacing w:after="0"/>
+        <w:rPr>
+          <w:b/>
+          <w:bCs/>
+          <w:sz w:val="28"/>
+          <w:szCs w:val="28"/>
+          <w:u w:val="single"/>
+        </w:rPr>
+      </w:pPr>
+    </w:p>
+    <w:p>
+      <w:pPr>
+        <w:spacing w:after="0"/>
+        <w:rPr>
+          <w:b/>
+          <w:bCs/>
+          <w:sz w:val="28"/>
+          <w:szCs w:val="28"/>
+          <w:u w:val="single"/>
+        </w:rPr>
+      </w:pPr>
+    </w:p>
+    <w:p>
+      <w:pPr>
+        <w:spacing w:after="0"/>
+        <w:rPr>
+          <w:b/>
+          <w:bCs/>
+          <w:sz w:val="28"/>
+          <w:szCs w:val="28"/>
+          <w:u w:val="single"/>
+        </w:rPr>
+      </w:pPr>
+    </w:p>
+    <w:p>
+      <w:pPr>
+        <w:spacing w:after="0"/>
+        <w:rPr>
+          <w:b/>
+          <w:bCs/>
+          <w:sz w:val="28"/>
+          <w:szCs w:val="28"/>
+          <w:u w:val="single"/>
+        </w:rPr>
+      </w:pPr>
+    </w:p>
+    <w:p>
+      <w:pPr>
+        <w:spacing w:after="0"/>
+        <w:rPr>
+          <w:b/>
+          <w:bCs/>
+          <w:sz w:val="28"/>
+          <w:szCs w:val="28"/>
+          <w:u w:val="single"/>
+        </w:rPr>
+      </w:pPr>
+    </w:p>
+    <w:p>
+      <w:pPr>
+        <w:spacing w:after="0"/>
+        <w:rPr>
+          <w:b/>
+          <w:bCs/>
+          <w:sz w:val="28"/>
+          <w:szCs w:val="28"/>
+          <w:u w:val="single"/>
+        </w:rPr>
+      </w:pPr>
+    </w:p>
+    <w:p>
+      <w:pPr>
+        <w:spacing w:after="0"/>
+        <w:rPr>
+          <w:b/>
+          <w:bCs/>
+          <w:sz w:val="28"/>
+          <w:szCs w:val="28"/>
+          <w:u w:val="single"/>
+        </w:rPr>
+      </w:pPr>
+    </w:p>
+    <w:p>
+      <w:pPr>
+        <w:spacing w:after="0"/>
+        <w:rPr>
+          <w:b/>
+          <w:bCs/>
+          <w:sz w:val="28"/>
+          <w:szCs w:val="28"/>
+          <w:u w:val="single"/>
+        </w:rPr>
+      </w:pPr>
+    </w:p>
+    <w:p>
+      <w:pPr>
+        <w:spacing w:after="0"/>
+        <w:rPr>
+          <w:b/>
+          <w:bCs/>
+          <w:sz w:val="28"/>
+          <w:szCs w:val="28"/>
+          <w:u w:val="single"/>
+        </w:rPr>
+      </w:pPr>
+    </w:p>
+    <w:p>
+      <w:pPr>
+        <w:spacing w:after="0"/>
+        <w:rPr>
+          <w:b/>
+          <w:bCs/>
+          <w:sz w:val="28"/>
+          <w:szCs w:val="28"/>
+          <w:u w:val="single"/>
+        </w:rPr>
+      </w:pPr>
+    </w:p>
+    <w:p>
+      <w:pPr>
+        <w:spacing w:after="0"/>
+        <w:rPr>
+          <w:b/>
+          <w:bCs/>
+          <w:sz w:val="28"/>
+          <w:szCs w:val="28"/>
+          <w:u w:val="single"/>
+        </w:rPr>
+      </w:pPr>
+    </w:p>
+    <w:p>
+      <w:pPr>
+        <w:spacing w:after="0"/>
+        <w:rPr>
+          <w:b/>
+          <w:bCs/>
+          <w:sz w:val="28"/>
+          <w:szCs w:val="28"/>
+          <w:u w:val="single"/>
+        </w:rPr>
+      </w:pPr>
+    </w:p>
+    <w:p>
+      <w:pPr>
+        <w:spacing w:after="0"/>
+        <w:rPr>
+          <w:b/>
+          <w:bCs/>
+          <w:sz w:val="28"/>
+          <w:szCs w:val="28"/>
+          <w:u w:val="single"/>
+        </w:rPr>
+      </w:pPr>
+    </w:p>
+    <w:p>
+      <w:pPr>
+        <w:spacing w:after="0"/>
+        <w:rPr>
+          <w:b/>
+          <w:bCs/>
+          <w:sz w:val="28"/>
+          <w:szCs w:val="28"/>
+          <w:u w:val="single"/>
+        </w:rPr>
+      </w:pPr>
+    </w:p>
+    <w:p>
+      <w:pPr>
+        <w:spacing w:after="0"/>
+        <w:rPr>
+          <w:b/>
+          <w:bCs/>
+          <w:sz w:val="28"/>
+          <w:szCs w:val="28"/>
+          <w:u w:val="single"/>
+        </w:rPr>
+      </w:pPr>
+    </w:p>
+    <w:p>
+      <w:pPr>
+        <w:spacing w:after="0"/>
+        <w:rPr>
+          <w:b/>
+          <w:bCs/>
+          <w:sz w:val="28"/>
+          <w:szCs w:val="28"/>
+          <w:u w:val="single"/>
+        </w:rPr>
+      </w:pPr>
+    </w:p>
+    <w:p>
+      <w:pPr>
+        <w:spacing w:after="0"/>
+        <w:rPr>
+          <w:b/>
+          <w:bCs/>
+          <w:sz w:val="28"/>
+          <w:szCs w:val="28"/>
+          <w:u w:val="single"/>
+        </w:rPr>
+      </w:pPr>
+    </w:p>
+    <w:p>
+      <w:pPr>
+        <w:spacing w:after="0"/>
+        <w:rPr>
+          <w:b/>
+          <w:bCs/>
+          <w:sz w:val="28"/>
+          <w:szCs w:val="28"/>
+          <w:u w:val="single"/>
+        </w:rPr>
+      </w:pPr>
+    </w:p>
+    <w:p>
+      <w:pPr>
+        <w:spacing w:after="0"/>
+        <w:rPr>
+          <w:b/>
+          <w:bCs/>
+          <w:sz w:val="28"/>
+          <w:szCs w:val="28"/>
+          <w:u w:val="single"/>
+        </w:rPr>
+      </w:pPr>
+    </w:p>
+    <w:p>
+      <w:pPr>
+        <w:spacing w:after="0"/>
+        <w:rPr>
+          <w:b/>
+          <w:bCs/>
+          <w:sz w:val="28"/>
+          <w:szCs w:val="28"/>
+          <w:u w:val="single"/>
+        </w:rPr>
+      </w:pPr>
+    </w:p>
+    <w:p>
+      <w:pPr>
+        <w:spacing w:after="0"/>
+        <w:rPr>
+          <w:b/>
+          <w:bCs/>
+          <w:sz w:val="28"/>
+          <w:szCs w:val="28"/>
+          <w:u w:val="single"/>
+        </w:rPr>
+      </w:pPr>
+    </w:p>
+    <w:p>
+      <w:pPr>
+        <w:spacing w:after="0"/>
+        <w:rPr>
+          <w:b/>
+          <w:bCs/>
+          <w:sz w:val="28"/>
+          <w:szCs w:val="28"/>
+          <w:u w:val="single"/>
+        </w:rPr>
+      </w:pPr>
+    </w:p>
+    <w:p>
+      <w:pPr>
+        <w:spacing w:after="0"/>
+        <w:rPr>
+          <w:b/>
+          <w:bCs/>
+          <w:sz w:val="28"/>
+          <w:szCs w:val="28"/>
+          <w:u w:val="single"/>
+        </w:rPr>
+      </w:pPr>
+    </w:p>
+    <w:p>
+      <w:pPr>
+        <w:spacing w:after="0"/>
+        <w:rPr>
+          <w:b/>
+          <w:bCs/>
+          <w:sz w:val="28"/>
+          <w:szCs w:val="28"/>
+          <w:u w:val="single"/>
+        </w:rPr>
+      </w:pPr>
+    </w:p>
+    <w:p>
+      <w:pPr>
+        <w:spacing w:after="0"/>
+        <w:rPr>
+          <w:b/>
+          <w:bCs/>
+          <w:sz w:val="28"/>
+          <w:szCs w:val="28"/>
+          <w:u w:val="single"/>
+        </w:rPr>
+      </w:pPr>
+    </w:p>
+    <w:p>
+      <w:pPr>
+        <w:spacing w:after="0"/>
+        <w:rPr>
+          <w:b/>
+          <w:bCs/>
+          <w:sz w:val="28"/>
+          <w:szCs w:val="28"/>
+          <w:u w:val="single"/>
+        </w:rPr>
+      </w:pPr>
+    </w:p>
+    <w:p>
+      <w:pPr>
+        <w:spacing w:after="0"/>
+        <w:rPr>
+          <w:b/>
+          <w:bCs/>
+          <w:sz w:val="28"/>
+          <w:szCs w:val="28"/>
+          <w:u w:val="single"/>
+        </w:rPr>
+      </w:pPr>
+    </w:p>
+    <w:p>
+      <w:pPr>
+        <w:spacing w:after="0"/>
+        <w:rPr>
+          <w:b/>
+          <w:bCs/>
+          <w:sz w:val="28"/>
+          <w:szCs w:val="28"/>
+          <w:u w:val="single"/>
+        </w:rPr>
+      </w:pPr>
+    </w:p>
+    <w:p>
+      <w:pPr>
+        <w:spacing w:after="0"/>
+        <w:rPr>
+          <w:b/>
+          <w:bCs/>
+          <w:sz w:val="28"/>
+          <w:szCs w:val="28"/>
+          <w:u w:val="single"/>
+        </w:rPr>
+      </w:pPr>
+    </w:p>
+    <w:p>
+      <w:pPr>
+        <w:spacing w:after="0"/>
+        <w:rPr>
+          <w:b/>
+          <w:bCs/>
+          <w:sz w:val="28"/>
+          <w:szCs w:val="28"/>
+          <w:u w:val="single"/>
+        </w:rPr>
+      </w:pPr>
+    </w:p>
+    <w:p>
+      <w:pPr>
+        <w:spacing w:after="0"/>
+        <w:rPr>
+          <w:b/>
+          <w:bCs/>
+          <w:sz w:val="28"/>
+          <w:szCs w:val="28"/>
+          <w:u w:val="single"/>
+        </w:rPr>
+      </w:pPr>
+    </w:p>
+    <w:p>
+      <w:pPr>
+        <w:spacing w:after="0"/>
+        <w:rPr>
+          <w:b/>
+          <w:bCs/>
+          <w:sz w:val="28"/>
+          <w:szCs w:val="28"/>
+          <w:u w:val="single"/>
+        </w:rPr>
+      </w:pPr>
+    </w:p>
+    <w:p>
+      <w:pPr>
+        <w:spacing w:after="0"/>
+        <w:rPr>
+          <w:b/>
+          <w:bCs/>
+          <w:sz w:val="28"/>
+          <w:szCs w:val="28"/>
+          <w:u w:val="single"/>
+        </w:rPr>
+      </w:pPr>
+    </w:p>
+    <w:p>
+      <w:pPr>
+        <w:spacing w:after="0"/>
+        <w:rPr>
+          <w:b/>
+          <w:bCs/>
+          <w:sz w:val="28"/>
+          <w:szCs w:val="28"/>
+          <w:u w:val="single"/>
+        </w:rPr>
+      </w:pPr>
+    </w:p>
+    <w:p>
+      <w:pPr>
+        <w:spacing w:after="0"/>
+        <w:rPr>
+          <w:b/>
+          <w:bCs/>
+          <w:sz w:val="28"/>
+          <w:szCs w:val="28"/>
+          <w:u w:val="single"/>
+        </w:rPr>
+      </w:pPr>
+    </w:p>
+    <w:p>
+      <w:pPr>
+        <w:spacing w:after="0"/>
+        <w:rPr>
+          <w:b/>
+          <w:bCs/>
+          <w:sz w:val="28"/>
+          <w:szCs w:val="28"/>
+          <w:u w:val="single"/>
+        </w:rPr>
+      </w:pPr>
+      <w:r>
+        <w:rPr>
+          <w:b/>
+          <w:bCs/>
+          <w:sz w:val="28"/>
+          <w:szCs w:val="28"/>
+          <w:u w:val="single"/>
+        </w:rPr>
+        <w:t>Nonfunctional Requirements</w:t>
       </w:r>
     </w:p>
     <w:p>
@@ -2264,91 +2775,67 @@
         <w:rPr>
           <w:szCs w:val="24"/>
         </w:rPr>
-        <w:t>//The system should be able to handle and support usage of atleast a 2000 users, as most users may prefer to do</w:t>
-      </w:r>
-    </w:p>
-    <w:p>
-      <w:pPr>
-        <w:spacing w:after="0"/>
-        <w:rPr>
-          <w:szCs w:val="24"/>
-        </w:rPr>
-      </w:pPr>
-      <w:r>
-        <w:rPr>
-          <w:szCs w:val="24"/>
-        </w:rPr>
-        <w:t xml:space="preserve">payments at the comfort of their home, especially during the pandemic and </w:t>
-      </w:r>
-      <w:r>
-        <w:rPr>
-          <w:szCs w:val="24"/>
-        </w:rPr>
-        <w:t>curfew-imposed</w:t>
-      </w:r>
-      <w:r>
-        <w:rPr>
-          <w:szCs w:val="24"/>
-        </w:rPr>
-        <w:t xml:space="preserve"> times.//</w:t>
-      </w:r>
-    </w:p>
-    <w:p>
-      <w:pPr>
-        <w:spacing w:after="0"/>
-        <w:rPr>
-          <w:szCs w:val="24"/>
-        </w:rPr>
-      </w:pPr>
-    </w:p>
-    <w:p>
-      <w:pPr>
-        <w:spacing w:after="0"/>
-        <w:rPr>
-          <w:szCs w:val="24"/>
-        </w:rPr>
-      </w:pPr>
-      <w:r>
-        <w:rPr>
-          <w:szCs w:val="24"/>
-        </w:rPr>
-        <w:t xml:space="preserve">Moreover, it is also </w:t>
-      </w:r>
-      <w:r>
-        <w:rPr>
-          <w:szCs w:val="24"/>
-        </w:rPr>
-        <w:t>crucial</w:t>
-      </w:r>
-      <w:r>
-        <w:rPr>
-          <w:szCs w:val="24"/>
-        </w:rPr>
-        <w:t xml:space="preserve"> to provide </w:t>
-      </w:r>
-      <w:r>
-        <w:rPr>
-          <w:szCs w:val="24"/>
-        </w:rPr>
-        <w:t>uninterrupted</w:t>
-      </w:r>
-      <w:r>
-        <w:rPr>
-          <w:szCs w:val="24"/>
-        </w:rPr>
-        <w:t xml:space="preserve"> </w:t>
-      </w:r>
-      <w:r>
-        <w:rPr>
-          <w:szCs w:val="24"/>
-        </w:rPr>
-        <w:t>accessibility</w:t>
-      </w:r>
-      <w:r>
-        <w:rPr>
-          <w:szCs w:val="24"/>
-        </w:rPr>
-        <w:t xml:space="preserve"> throughout the system at all times.</w:t>
+        <w:t xml:space="preserve">//The system should be able to handle and support usage of </w:t>
+      </w:r>
+      <w:r>
+        <w:rPr>
+          <w:szCs w:val="24"/>
+        </w:rPr>
+        <w:t>at least 2000 users</w:t>
+      </w:r>
+      <w:r>
+        <w:rPr>
+          <w:szCs w:val="24"/>
+        </w:rPr>
+        <w:t>, as most users may prefer to do</w:t>
+      </w:r>
+    </w:p>
+    <w:p>
+      <w:pPr>
+        <w:spacing w:after="0"/>
+        <w:rPr>
+          <w:szCs w:val="24"/>
+        </w:rPr>
+      </w:pPr>
+      <w:r>
+        <w:rPr>
+          <w:szCs w:val="24"/>
+        </w:rPr>
+        <w:t xml:space="preserve">payments at the comfort of their home, especially during the pandemic and curfew-imposed </w:t>
+      </w:r>
+      <w:r>
+        <w:rPr>
+          <w:szCs w:val="24"/>
+        </w:rPr>
+        <w:t>times. /</w:t>
+      </w:r>
+      <w:r>
+        <w:rPr>
+          <w:szCs w:val="24"/>
+        </w:rPr>
+        <w:t>/</w:t>
+      </w:r>
+    </w:p>
+    <w:p>
+      <w:pPr>
+        <w:spacing w:after="0"/>
+        <w:rPr>
+          <w:szCs w:val="24"/>
+        </w:rPr>
+      </w:pPr>
+    </w:p>
+    <w:p>
+      <w:pPr>
+        <w:spacing w:after="0"/>
+        <w:rPr>
+          <w:szCs w:val="24"/>
+        </w:rPr>
+      </w:pPr>
+      <w:r>
+        <w:rPr>
+          <w:szCs w:val="24"/>
+        </w:rPr>
+        <w:t>Moreover, it is also crucial to provide uninterrupted accessibility throughout the system at all times.</w:t>
       </w:r>
     </w:p>
     <w:p>
@@ -2388,7 +2875,7 @@
         <w:rPr>
           <w:szCs w:val="24"/>
         </w:rPr>
-        <w:t>least</w:t>
+        <w:t xml:space="preserve"> least</w:t>
       </w:r>
       <w:r>
         <w:rPr>
@@ -2452,19 +2939,7 @@
         <w:rPr>
           <w:szCs w:val="24"/>
         </w:rPr>
-        <w:t xml:space="preserve">in the billing process, moreover as new users </w:t>
-      </w:r>
-      <w:r>
-        <w:rPr>
-          <w:szCs w:val="24"/>
-        </w:rPr>
-        <w:t>utilizing</w:t>
-      </w:r>
-      <w:r>
-        <w:rPr>
-          <w:szCs w:val="24"/>
-        </w:rPr>
-        <w:t xml:space="preserve"> the system is expected to increase each year.</w:t>
+        <w:t>in the billing process, moreover as new users utilizing the system is expected to increase each year.</w:t>
       </w:r>
     </w:p>
     <w:p>
@@ -2522,19 +2997,7 @@
         <w:rPr>
           <w:szCs w:val="24"/>
         </w:rPr>
-        <w:t xml:space="preserve">Only the </w:t>
-      </w:r>
-      <w:r>
-        <w:rPr>
-          <w:szCs w:val="24"/>
-        </w:rPr>
-        <w:t>system</w:t>
-      </w:r>
-      <w:r>
-        <w:rPr>
-          <w:szCs w:val="24"/>
-        </w:rPr>
-        <w:t xml:space="preserve"> administrator is able to issue bills and is able to add new users into the system.</w:t>
+        <w:t>Only the system administrator is able to issue bills and is able to add new users into the system.</w:t>
       </w:r>
     </w:p>
     <w:p>
@@ -2606,19 +3069,7 @@
         <w:rPr>
           <w:szCs w:val="24"/>
         </w:rPr>
-        <w:t xml:space="preserve">The system </w:t>
-      </w:r>
-      <w:r>
-        <w:rPr>
-          <w:szCs w:val="24"/>
-        </w:rPr>
-        <w:t>accessibility</w:t>
-      </w:r>
-      <w:r>
-        <w:rPr>
-          <w:szCs w:val="24"/>
-        </w:rPr>
-        <w:t xml:space="preserve"> must be available 24*7 to the users irrespective of the task carried out.</w:t>
+        <w:t>The system accessibility must be available 24*7 to the users irrespective of the task carried out.</w:t>
       </w:r>
     </w:p>
     <w:p>
@@ -2676,19 +3127,7 @@
         <w:rPr>
           <w:szCs w:val="24"/>
         </w:rPr>
-        <w:t xml:space="preserve">as Windows, MacOS or Linux. Furthermore, web </w:t>
-      </w:r>
-      <w:r>
-        <w:rPr>
-          <w:szCs w:val="24"/>
-        </w:rPr>
-        <w:t>browsers</w:t>
-      </w:r>
-      <w:r>
-        <w:rPr>
-          <w:szCs w:val="24"/>
-        </w:rPr>
-        <w:t xml:space="preserve"> such as Google Chrome, Mozilla Firefox, Windows Edge</w:t>
+        <w:t>as Windows, MacOS or Linux. Furthermore, web browsers such as Google Chrome, Mozilla Firefox, Windows Edge</w:t>
       </w:r>
     </w:p>
     <w:p>
@@ -2781,7 +3220,7 @@
                     <pic:cNvPicPr/>
                   </pic:nvPicPr>
                   <pic:blipFill rotWithShape="1">
-                    <a:blip r:embed="rId9">
+                    <a:blip r:embed="rId10">
                       <a:extLst>
                         <a:ext uri="{28A0092B-C50C-407E-A947-70E740481C1C}">
                           <a14:useLocalDpi xmlns:a14="http://schemas.microsoft.com/office/drawing/2010/main" val="0"/>
@@ -5817,7 +6256,7 @@
         </w:rPr>
         <w:t xml:space="preserve">[1] What is Agile methodology. Available: </w:t>
       </w:r>
-      <w:hyperlink r:id="rId10" w:anchor=":~:text=Summary%201%20The%20Software%20Development%20Life%20Cycle%20%28SDLC%29,set%20of%20activities%20and%20deliverables%20More%20items...%20" w:history="1">
+      <w:hyperlink r:id="rId11" w:anchor=":~:text=Summary%201%20The%20Software%20Development%20Life%20Cycle%20%28SDLC%29,set%20of%20activities%20and%20deliverables%20More%20items...%20" w:history="1">
         <w:r>
           <w:rPr>
             <w:rStyle w:val="Hyperlink"/>
@@ -5838,7 +6277,7 @@
         </w:rPr>
         <w:t xml:space="preserve">[2] ConceptDraw “Stakeholders Onion Diagram: A Practical Guidance”. [Online] Available: </w:t>
       </w:r>
-      <w:hyperlink r:id="rId11" w:history="1">
+      <w:hyperlink r:id="rId12" w:history="1">
         <w:r>
           <w:rPr>
             <w:rStyle w:val="Hyperlink"/>
@@ -5873,7 +6312,7 @@
         </w:rPr>
         <w:t xml:space="preserve">[online] Available: </w:t>
       </w:r>
-      <w:hyperlink r:id="rId12" w:history="1">
+      <w:hyperlink r:id="rId13" w:history="1">
         <w:r>
           <w:rPr>
             <w:rStyle w:val="Hyperlink"/>
@@ -5886,7 +6325,7 @@
       <w:r>
         <w:t xml:space="preserve">[4] javatpoint, “Advantage of RESTful Web Services” [online] Available: </w:t>
       </w:r>
-      <w:hyperlink r:id="rId13" w:history="1">
+      <w:hyperlink r:id="rId14" w:history="1">
         <w:r>
           <w:rPr>
             <w:rStyle w:val="Hyperlink"/>
@@ -5902,7 +6341,7 @@
       <w:r>
         <w:t xml:space="preserve">[5] turtorialspoint “JSON Tutorial” [online] Available: </w:t>
       </w:r>
-      <w:hyperlink r:id="rId14" w:history="1">
+      <w:hyperlink r:id="rId15" w:history="1">
         <w:r>
           <w:rPr>
             <w:rStyle w:val="Hyperlink"/>
@@ -5915,7 +6354,7 @@
       <w:r>
         <w:t xml:space="preserve">[6] JSON Turtorial for beginners “What is JSON and Learn JSON” Available: </w:t>
       </w:r>
-      <w:hyperlink r:id="rId15" w:history="1">
+      <w:hyperlink r:id="rId16" w:history="1">
         <w:r>
           <w:rPr>
             <w:rStyle w:val="Hyperlink"/>
@@ -5928,7 +6367,7 @@
       <w:r>
         <w:t xml:space="preserve">[7] turtorialspoint “learn eclipse” Available: </w:t>
       </w:r>
-      <w:hyperlink r:id="rId16" w:history="1">
+      <w:hyperlink r:id="rId17" w:history="1">
         <w:r>
           <w:rPr>
             <w:rStyle w:val="Hyperlink"/>
@@ -5941,7 +6380,7 @@
       <w:r>
         <w:t xml:space="preserve">[8] java T point “"How to Implement GET and POST Requests With Java” available: </w:t>
       </w:r>
-      <w:hyperlink r:id="rId17" w:history="1">
+      <w:hyperlink r:id="rId18" w:history="1">
         <w:r>
           <w:rPr>
             <w:rStyle w:val="Hyperlink"/>
@@ -5954,7 +6393,7 @@
       <w:r>
         <w:t xml:space="preserve">[9]GeeksforGeeks “API Testing Using Postman” Available: </w:t>
       </w:r>
-      <w:hyperlink r:id="rId18" w:history="1">
+      <w:hyperlink r:id="rId19" w:history="1">
         <w:r>
           <w:rPr>
             <w:rStyle w:val="Hyperlink"/>
@@ -5967,7 +6406,7 @@
       <w:r>
         <w:t xml:space="preserve">[10] CodeJava “Java CRUD RESTful web Services Example with jursey and Tomcat” Available: </w:t>
       </w:r>
-      <w:hyperlink r:id="rId19" w:history="1">
+      <w:hyperlink r:id="rId20" w:history="1">
         <w:r>
           <w:rPr>
             <w:rStyle w:val="Hyperlink"/>
@@ -5980,7 +6419,7 @@
       <w:r>
         <w:t xml:space="preserve">[11] YouTube video about “API Manager documentation” Available: </w:t>
       </w:r>
-      <w:hyperlink r:id="rId20" w:history="1">
+      <w:hyperlink r:id="rId21" w:history="1">
         <w:r>
           <w:rPr>
             <w:rStyle w:val="Hyperlink"/>
@@ -5993,7 +6432,7 @@
       <w:r>
         <w:t xml:space="preserve">[12] API Gateway Explained. Available: </w:t>
       </w:r>
-      <w:hyperlink r:id="rId21" w:history="1">
+      <w:hyperlink r:id="rId22" w:history="1">
         <w:r>
           <w:rPr>
             <w:rStyle w:val="Hyperlink"/>
@@ -6006,7 +6445,7 @@
       <w:r>
         <w:t xml:space="preserve">[13] Difference API testing and the unit testing. [online] Available: </w:t>
       </w:r>
-      <w:hyperlink r:id="rId22" w:history="1">
+      <w:hyperlink r:id="rId23" w:history="1">
         <w:r>
           <w:rPr>
             <w:rStyle w:val="Hyperlink"/>
@@ -6019,7 +6458,7 @@
       <w:r>
         <w:t xml:space="preserve">[14] Guru99“SDLC (Software Development Life Cycle): What is, Phases &amp; Models” [online] Available: </w:t>
       </w:r>
-      <w:hyperlink r:id="rId23" w:anchor=":~:text=Summary%201%20The%20Software%20Development%20Life%20Cycle%20%28SDLC%29,set%20of%20activities%20and%20deliverables%20More%20items...%20" w:history="1">
+      <w:hyperlink r:id="rId24" w:anchor=":~:text=Summary%201%20The%20Software%20Development%20Life%20Cycle%20%28SDLC%29,set%20of%20activities%20and%20deliverables%20More%20items...%20" w:history="1">
         <w:r>
           <w:rPr>
             <w:rStyle w:val="Hyperlink"/>
@@ -6361,31 +6800,7 @@
         <w:t>Reason to use Maven</w:t>
       </w:r>
       <w:r>
-        <w:t xml:space="preserve"> – </w:t>
-      </w:r>
-      <w:r>
-        <w:t>T</w:t>
-      </w:r>
-      <w:r>
-        <w:t xml:space="preserve">ransitive dependencies </w:t>
-      </w:r>
-      <w:r>
-        <w:t xml:space="preserve">are </w:t>
-      </w:r>
-      <w:r>
-        <w:t>automatically</w:t>
-      </w:r>
-      <w:r>
-        <w:t xml:space="preserve"> being added,</w:t>
-      </w:r>
-      <w:r>
-        <w:t xml:space="preserve"> eliminat</w:t>
-      </w:r>
-      <w:r>
-        <w:t>ing</w:t>
-      </w:r>
-      <w:r>
-        <w:t xml:space="preserve"> the need to explore and specify the libraries that your own dependencies need by adding.</w:t>
+        <w:t xml:space="preserve"> – Transitive dependencies are automatically being added, eliminating the need to explore and specify the libraries that your own dependencies need by adding.</w:t>
       </w:r>
     </w:p>
     <w:p>
@@ -6553,20 +6968,17 @@
         <w:rPr>
           <w:szCs w:val="24"/>
         </w:rPr>
-        <w:t xml:space="preserve">It is possible to put all information about the dependence in the common POM and have </w:t>
-      </w:r>
-      <w:r>
-        <w:rPr>
-          <w:szCs w:val="24"/>
-        </w:rPr>
-        <w:t>uncomplex</w:t>
-      </w:r>
-      <w:r>
-        <w:rPr>
-          <w:szCs w:val="24"/>
-        </w:rPr>
-        <w:t xml:space="preserve"> references to the artifact in the child POMs when you have a collection of projects that inherit from a common parent. It's especially useful when you have a lot of qualities and don't want to re-enter them for each of your children's projects. Finally, dependency management may be used to establish a basic version of an asset that can be shared across several projects.</w:t>
-      </w:r>
+        <w:t>It is possible to put all information about the dependence in the common POM and have uncomplex references to the artifact in the child POMs when you have a collection of projects that inherit from a common parent. It's especially useful when you have a lot of qualities and don't want to re-enter them for each of your children's projects. Finally, dependency management may be used to establish a basic version of an asset that can be shared across several projects.</w:t>
+      </w:r>
+    </w:p>
+    <w:p>
+      <w:pPr>
+        <w:pStyle w:val="ListParagraph"/>
+        <w:ind w:left="-90"/>
+        <w:rPr>
+          <w:szCs w:val="24"/>
+        </w:rPr>
+      </w:pPr>
     </w:p>
     <w:p>
       <w:pPr>
@@ -6752,19 +7164,7 @@
         <w:rPr>
           <w:szCs w:val="24"/>
         </w:rPr>
-        <w:t xml:space="preserve">It is possible to include all information about the dependence in the common POM and have </w:t>
-      </w:r>
-      <w:r>
-        <w:rPr>
-          <w:szCs w:val="24"/>
-        </w:rPr>
-        <w:t>uncomplex</w:t>
-      </w:r>
-      <w:r>
-        <w:rPr>
-          <w:szCs w:val="24"/>
-        </w:rPr>
-        <w:t xml:space="preserve"> references to the artifact in the child POMs when you have a collection of projects that all inherit from the same parent. When you have a lot of qualities and don't want to re-enter them under various offspring projects, this becomes incredibly useful. Finally, dependency management may be used to create a simple version of an asset that can be reused across several projects.</w:t>
+        <w:t>It is possible to include all information about the dependence in the common POM and have uncomplex references to the artifact in the child POMs when you have a collection of projects that all inherit from the same parent. When you have a lot of qualities and don't want to re-enter them under various offspring projects, this becomes incredibly useful. Finally, dependency management may be used to create a simple version of an asset that can be reused across several projects.</w:t>
       </w:r>
     </w:p>
     <w:p>
@@ -6830,15 +7230,7 @@
           <w:bCs/>
           <w:szCs w:val="24"/>
         </w:rPr>
-        <w:t>Reason to use Maven</w:t>
-      </w:r>
-      <w:r>
-        <w:rPr>
-          <w:b/>
-          <w:bCs/>
-          <w:szCs w:val="24"/>
-        </w:rPr>
-        <w:t xml:space="preserve"> - </w:t>
+        <w:t xml:space="preserve">Reason to use Maven - </w:t>
       </w:r>
       <w:r>
         <w:rPr>
@@ -6857,14 +7249,7 @@
           <w:b/>
           <w:bCs/>
         </w:rPr>
-        <w:t>Testing, Reason to choose Postman</w:t>
-      </w:r>
-      <w:r>
-        <w:rPr>
-          <w:b/>
-          <w:bCs/>
-        </w:rPr>
-        <w:t xml:space="preserve">- </w:t>
+        <w:t xml:space="preserve">Testing, Reason to choose Postman- </w:t>
       </w:r>
       <w:r>
         <w:t>Tests are automated by building test suites that can be performed repeatedly. Many other sorts of tests may be automated with Postman, including unit tests, functional tests, integration tests, end-to-end tests, regression tests, mock tests, and so on. Automated testing reduces testing time and eliminates human mistake.</w:t>
@@ -6899,7 +7284,11 @@
         <w:ind w:left="-90"/>
       </w:pPr>
       <w:r>
-        <w:t>The Checkstyle Plugin (eclipse-cs) brings Checkstyle, a popular source code analyzer, into the Eclipse IDE. Checkstyle is a development tool that helps you make sure your Java code follows a set of coding guidelines. Checkstyle does this by examining your Java source code and highlighting elements that break a set of coding principles. Your code is regularly reviewed for errors using the Checkstyle Plugin. Problems are reported in the Eclipse workbench via the Eclipse Problems View and source code annotations, exactly as they are with compiler errors or warnings.</w:t>
+        <w:t xml:space="preserve">The Checkstyle Plugin (eclipse-cs) brings Checkstyle, a popular source code analyzer, into the Eclipse IDE. Checkstyle is a development tool that helps you make sure your Java code follows a set of coding guidelines. Checkstyle does this by examining your Java source code and highlighting elements that break a set of coding principles. Your code is regularly reviewed for errors using the Checkstyle Plugin. Problems are reported in the Eclipse workbench via the Eclipse Problems View and source code annotations, exactly as they are </w:t>
+      </w:r>
+      <w:r>
+        <w:lastRenderedPageBreak/>
+        <w:t>with compiler errors or warnings.</w:t>
       </w:r>
       <w:r>
         <w:t xml:space="preserve"> </w:t>
@@ -7091,13 +7480,669 @@
         <w:t>Eclipse is the project's integrated development environment. As a result, using a tool that supports Eclipse would be preferable. The Eclipse Checkstyle Plugin inspects Java source code on a regular basis and notifies you if there are any deviations from the conventional coding norms. The Eclipse Problems View is used to deliver these alert signals to the developer. This saves time and allows for faster development. The developer can also use the Checkstyle Configuration editor to design and manage audit rule setups.</w:t>
       </w:r>
     </w:p>
+    <w:p>
+      <w:pPr>
+        <w:pStyle w:val="ListParagraph"/>
+        <w:ind w:left="-90"/>
+        <w:rPr>
+          <w:szCs w:val="24"/>
+        </w:rPr>
+      </w:pPr>
+    </w:p>
+    <w:p>
+      <w:pPr>
+        <w:pStyle w:val="ListParagraph"/>
+        <w:ind w:left="-90"/>
+        <w:rPr>
+          <w:szCs w:val="24"/>
+        </w:rPr>
+      </w:pPr>
+    </w:p>
+    <w:p>
+      <w:pPr>
+        <w:pStyle w:val="ListParagraph"/>
+        <w:ind w:left="-90"/>
+        <w:rPr>
+          <w:szCs w:val="24"/>
+        </w:rPr>
+      </w:pPr>
+    </w:p>
+    <w:p>
+      <w:pPr>
+        <w:pStyle w:val="ListParagraph"/>
+        <w:ind w:left="-90"/>
+        <w:rPr>
+          <w:szCs w:val="24"/>
+        </w:rPr>
+      </w:pPr>
+    </w:p>
+    <w:p>
+      <w:pPr>
+        <w:pStyle w:val="ListParagraph"/>
+        <w:ind w:left="-90"/>
+        <w:rPr>
+          <w:szCs w:val="24"/>
+        </w:rPr>
+      </w:pPr>
+    </w:p>
+    <w:p>
+      <w:pPr>
+        <w:pStyle w:val="ListParagraph"/>
+        <w:ind w:left="-90"/>
+        <w:rPr>
+          <w:szCs w:val="24"/>
+        </w:rPr>
+      </w:pPr>
+    </w:p>
+    <w:p>
+      <w:pPr>
+        <w:pStyle w:val="ListParagraph"/>
+        <w:ind w:left="-90"/>
+        <w:rPr>
+          <w:szCs w:val="24"/>
+        </w:rPr>
+      </w:pPr>
+    </w:p>
+    <w:p>
+      <w:pPr>
+        <w:pStyle w:val="ListParagraph"/>
+        <w:ind w:left="-90"/>
+        <w:rPr>
+          <w:szCs w:val="24"/>
+        </w:rPr>
+      </w:pPr>
+    </w:p>
+    <w:p>
+      <w:pPr>
+        <w:pStyle w:val="ListParagraph"/>
+        <w:ind w:left="-90"/>
+        <w:rPr>
+          <w:szCs w:val="24"/>
+        </w:rPr>
+      </w:pPr>
+    </w:p>
+    <w:p>
+      <w:pPr>
+        <w:pStyle w:val="ListParagraph"/>
+        <w:ind w:left="-90"/>
+        <w:rPr>
+          <w:szCs w:val="24"/>
+        </w:rPr>
+      </w:pPr>
+    </w:p>
+    <w:p>
+      <w:pPr>
+        <w:pStyle w:val="ListParagraph"/>
+        <w:ind w:left="-90"/>
+        <w:rPr>
+          <w:szCs w:val="24"/>
+        </w:rPr>
+      </w:pPr>
+    </w:p>
+    <w:p>
+      <w:pPr>
+        <w:pStyle w:val="ListParagraph"/>
+        <w:ind w:left="-90"/>
+        <w:rPr>
+          <w:szCs w:val="24"/>
+        </w:rPr>
+      </w:pPr>
+    </w:p>
+    <w:p>
+      <w:pPr>
+        <w:pStyle w:val="ListParagraph"/>
+        <w:ind w:left="-90"/>
+        <w:rPr>
+          <w:szCs w:val="24"/>
+        </w:rPr>
+      </w:pPr>
+    </w:p>
+    <w:p>
+      <w:pPr>
+        <w:pStyle w:val="ListParagraph"/>
+        <w:ind w:left="-90"/>
+        <w:rPr>
+          <w:szCs w:val="24"/>
+        </w:rPr>
+      </w:pPr>
+    </w:p>
+    <w:p>
+      <w:pPr>
+        <w:pStyle w:val="ListParagraph"/>
+        <w:ind w:left="-90"/>
+        <w:rPr>
+          <w:szCs w:val="24"/>
+        </w:rPr>
+      </w:pPr>
+    </w:p>
+    <w:p>
+      <w:pPr>
+        <w:pStyle w:val="ListParagraph"/>
+        <w:ind w:left="-90"/>
+        <w:rPr>
+          <w:szCs w:val="24"/>
+        </w:rPr>
+      </w:pPr>
+    </w:p>
+    <w:p>
+      <w:pPr>
+        <w:pStyle w:val="ListParagraph"/>
+        <w:ind w:left="-90"/>
+        <w:rPr>
+          <w:szCs w:val="24"/>
+        </w:rPr>
+      </w:pPr>
+    </w:p>
+    <w:p>
+      <w:pPr>
+        <w:pStyle w:val="ListParagraph"/>
+        <w:ind w:left="-90"/>
+        <w:rPr>
+          <w:szCs w:val="24"/>
+        </w:rPr>
+      </w:pPr>
+    </w:p>
+    <w:p>
+      <w:pPr>
+        <w:pStyle w:val="ListParagraph"/>
+        <w:ind w:left="-90"/>
+        <w:rPr>
+          <w:szCs w:val="24"/>
+        </w:rPr>
+      </w:pPr>
+    </w:p>
+    <w:p>
+      <w:pPr>
+        <w:pStyle w:val="ListParagraph"/>
+        <w:ind w:left="-90"/>
+        <w:rPr>
+          <w:szCs w:val="24"/>
+        </w:rPr>
+      </w:pPr>
+    </w:p>
+    <w:p>
+      <w:pPr>
+        <w:pStyle w:val="ListParagraph"/>
+        <w:ind w:left="-90"/>
+        <w:rPr>
+          <w:szCs w:val="24"/>
+        </w:rPr>
+      </w:pPr>
+    </w:p>
+    <w:p>
+      <w:pPr>
+        <w:pStyle w:val="ListParagraph"/>
+        <w:ind w:left="-90"/>
+        <w:rPr>
+          <w:szCs w:val="24"/>
+        </w:rPr>
+      </w:pPr>
+    </w:p>
+    <w:p>
+      <w:pPr>
+        <w:pStyle w:val="ListParagraph"/>
+        <w:numPr>
+          <w:ilvl w:val="0"/>
+          <w:numId w:val="17"/>
+        </w:numPr>
+        <w:rPr>
+          <w:szCs w:val="24"/>
+        </w:rPr>
+      </w:pPr>
+      <w:r>
+        <w:rPr>
+          <w:noProof/>
+          <w:szCs w:val="24"/>
+        </w:rPr>
+        <w:drawing>
+          <wp:anchor distT="0" distB="0" distL="114300" distR="114300" simplePos="0" relativeHeight="251662336" behindDoc="0" locked="0" layoutInCell="1" allowOverlap="1" wp14:anchorId="632B2D98" wp14:editId="7B66AF5C">
+            <wp:simplePos x="0" y="0"/>
+            <wp:positionH relativeFrom="margin">
+              <wp:posOffset>1570355</wp:posOffset>
+            </wp:positionH>
+            <wp:positionV relativeFrom="paragraph">
+              <wp:posOffset>846455</wp:posOffset>
+            </wp:positionV>
+            <wp:extent cx="2771775" cy="6591300"/>
+            <wp:effectExtent l="0" t="0" r="9525" b="0"/>
+            <wp:wrapSquare wrapText="bothSides"/>
+            <wp:docPr id="5" name="Picture 5" descr="Diagram&#10;&#10;Description automatically generated"/>
+            <wp:cNvGraphicFramePr>
+              <a:graphicFrameLocks xmlns:a="http://schemas.openxmlformats.org/drawingml/2006/main" noChangeAspect="1"/>
+            </wp:cNvGraphicFramePr>
+            <a:graphic xmlns:a="http://schemas.openxmlformats.org/drawingml/2006/main">
+              <a:graphicData uri="http://schemas.openxmlformats.org/drawingml/2006/picture">
+                <pic:pic xmlns:pic="http://schemas.openxmlformats.org/drawingml/2006/picture">
+                  <pic:nvPicPr>
+                    <pic:cNvPr id="5" name="Picture 5" descr="Diagram&#10;&#10;Description automatically generated"/>
+                    <pic:cNvPicPr/>
+                  </pic:nvPicPr>
+                  <pic:blipFill>
+                    <a:blip r:embed="rId25">
+                      <a:extLst>
+                        <a:ext uri="{28A0092B-C50C-407E-A947-70E740481C1C}">
+                          <a14:useLocalDpi xmlns:a14="http://schemas.microsoft.com/office/drawing/2010/main" val="0"/>
+                        </a:ext>
+                      </a:extLst>
+                    </a:blip>
+                    <a:stretch>
+                      <a:fillRect/>
+                    </a:stretch>
+                  </pic:blipFill>
+                  <pic:spPr>
+                    <a:xfrm>
+                      <a:off x="0" y="0"/>
+                      <a:ext cx="2771775" cy="6591300"/>
+                    </a:xfrm>
+                    <a:prstGeom prst="rect">
+                      <a:avLst/>
+                    </a:prstGeom>
+                  </pic:spPr>
+                </pic:pic>
+              </a:graphicData>
+            </a:graphic>
+          </wp:anchor>
+        </w:drawing>
+      </w:r>
+      <w:r>
+        <w:rPr>
+          <w:szCs w:val="24"/>
+        </w:rPr>
+        <w:t>Power consumption unit price management activity diagram</w:t>
+      </w:r>
+      <w:r>
+        <w:rPr>
+          <w:szCs w:val="24"/>
+        </w:rPr>
+        <w:t xml:space="preserve"> </w:t>
+      </w:r>
+    </w:p>
+    <w:p/>
+    <w:p/>
+    <w:p/>
+    <w:p>
+      <w:pPr>
+        <w:rPr>
+          <w:szCs w:val="24"/>
+        </w:rPr>
+      </w:pPr>
+    </w:p>
+    <w:p>
+      <w:pPr>
+        <w:rPr>
+          <w:szCs w:val="24"/>
+        </w:rPr>
+      </w:pPr>
+    </w:p>
+    <w:p/>
+    <w:p/>
+    <w:p/>
+    <w:p/>
+    <w:p/>
+    <w:p/>
+    <w:p/>
+    <w:p/>
+    <w:p/>
+    <w:p/>
+    <w:p/>
+    <w:p/>
+    <w:p/>
+    <w:p/>
+    <w:p/>
+    <w:p/>
+    <w:p/>
+    <w:p/>
+    <w:p/>
+    <w:p/>
+    <w:p>
+      <w:pPr>
+        <w:pStyle w:val="ListParagraph"/>
+        <w:numPr>
+          <w:ilvl w:val="0"/>
+          <w:numId w:val="17"/>
+        </w:numPr>
+      </w:pPr>
+      <w:r>
+        <w:t>User / Customer Management Activity diagram</w:t>
+      </w:r>
+    </w:p>
+    <w:p>
+      <w:r>
+        <w:rPr>
+          <w:noProof/>
+        </w:rPr>
+        <w:drawing>
+          <wp:anchor distT="0" distB="0" distL="114300" distR="114300" simplePos="0" relativeHeight="251663360" behindDoc="0" locked="0" layoutInCell="1" allowOverlap="1" wp14:anchorId="52F5CFD9" wp14:editId="448D99AE">
+            <wp:simplePos x="0" y="0"/>
+            <wp:positionH relativeFrom="column">
+              <wp:posOffset>-203200</wp:posOffset>
+            </wp:positionH>
+            <wp:positionV relativeFrom="paragraph">
+              <wp:posOffset>351155</wp:posOffset>
+            </wp:positionV>
+            <wp:extent cx="5731510" cy="6548755"/>
+            <wp:effectExtent l="0" t="0" r="2540" b="4445"/>
+            <wp:wrapSquare wrapText="bothSides"/>
+            <wp:docPr id="6" name="Picture 6" descr="Diagram&#10;&#10;Description automatically generated"/>
+            <wp:cNvGraphicFramePr>
+              <a:graphicFrameLocks xmlns:a="http://schemas.openxmlformats.org/drawingml/2006/main" noChangeAspect="1"/>
+            </wp:cNvGraphicFramePr>
+            <a:graphic xmlns:a="http://schemas.openxmlformats.org/drawingml/2006/main">
+              <a:graphicData uri="http://schemas.openxmlformats.org/drawingml/2006/picture">
+                <pic:pic xmlns:pic="http://schemas.openxmlformats.org/drawingml/2006/picture">
+                  <pic:nvPicPr>
+                    <pic:cNvPr id="6" name="Picture 6" descr="Diagram&#10;&#10;Description automatically generated"/>
+                    <pic:cNvPicPr/>
+                  </pic:nvPicPr>
+                  <pic:blipFill>
+                    <a:blip r:embed="rId26">
+                      <a:extLst>
+                        <a:ext uri="{28A0092B-C50C-407E-A947-70E740481C1C}">
+                          <a14:useLocalDpi xmlns:a14="http://schemas.microsoft.com/office/drawing/2010/main" val="0"/>
+                        </a:ext>
+                      </a:extLst>
+                    </a:blip>
+                    <a:stretch>
+                      <a:fillRect/>
+                    </a:stretch>
+                  </pic:blipFill>
+                  <pic:spPr>
+                    <a:xfrm>
+                      <a:off x="0" y="0"/>
+                      <a:ext cx="5731510" cy="6548755"/>
+                    </a:xfrm>
+                    <a:prstGeom prst="rect">
+                      <a:avLst/>
+                    </a:prstGeom>
+                  </pic:spPr>
+                </pic:pic>
+              </a:graphicData>
+            </a:graphic>
+          </wp:anchor>
+        </w:drawing>
+      </w:r>
+    </w:p>
+    <w:p/>
+    <w:p/>
+    <w:p/>
+    <w:p/>
+    <w:p/>
+    <w:p>
+      <w:pPr>
+        <w:pStyle w:val="ListParagraph"/>
+        <w:numPr>
+          <w:ilvl w:val="0"/>
+          <w:numId w:val="17"/>
+        </w:numPr>
+      </w:pPr>
+      <w:r>
+        <w:rPr>
+          <w:noProof/>
+        </w:rPr>
+        <w:drawing>
+          <wp:anchor distT="0" distB="0" distL="114300" distR="114300" simplePos="0" relativeHeight="251664384" behindDoc="0" locked="0" layoutInCell="1" allowOverlap="1" wp14:anchorId="54C420A9" wp14:editId="2CFA12F5">
+            <wp:simplePos x="0" y="0"/>
+            <wp:positionH relativeFrom="margin">
+              <wp:align>right</wp:align>
+            </wp:positionH>
+            <wp:positionV relativeFrom="paragraph">
+              <wp:posOffset>495300</wp:posOffset>
+            </wp:positionV>
+            <wp:extent cx="5731510" cy="6539865"/>
+            <wp:effectExtent l="0" t="0" r="2540" b="0"/>
+            <wp:wrapSquare wrapText="bothSides"/>
+            <wp:docPr id="7" name="Picture 7" descr="Diagram&#10;&#10;Description automatically generated"/>
+            <wp:cNvGraphicFramePr>
+              <a:graphicFrameLocks xmlns:a="http://schemas.openxmlformats.org/drawingml/2006/main" noChangeAspect="1"/>
+            </wp:cNvGraphicFramePr>
+            <a:graphic xmlns:a="http://schemas.openxmlformats.org/drawingml/2006/main">
+              <a:graphicData uri="http://schemas.openxmlformats.org/drawingml/2006/picture">
+                <pic:pic xmlns:pic="http://schemas.openxmlformats.org/drawingml/2006/picture">
+                  <pic:nvPicPr>
+                    <pic:cNvPr id="7" name="Picture 7" descr="Diagram&#10;&#10;Description automatically generated"/>
+                    <pic:cNvPicPr/>
+                  </pic:nvPicPr>
+                  <pic:blipFill>
+                    <a:blip r:embed="rId27">
+                      <a:extLst>
+                        <a:ext uri="{28A0092B-C50C-407E-A947-70E740481C1C}">
+                          <a14:useLocalDpi xmlns:a14="http://schemas.microsoft.com/office/drawing/2010/main" val="0"/>
+                        </a:ext>
+                      </a:extLst>
+                    </a:blip>
+                    <a:stretch>
+                      <a:fillRect/>
+                    </a:stretch>
+                  </pic:blipFill>
+                  <pic:spPr>
+                    <a:xfrm>
+                      <a:off x="0" y="0"/>
+                      <a:ext cx="5731510" cy="6539865"/>
+                    </a:xfrm>
+                    <a:prstGeom prst="rect">
+                      <a:avLst/>
+                    </a:prstGeom>
+                  </pic:spPr>
+                </pic:pic>
+              </a:graphicData>
+            </a:graphic>
+          </wp:anchor>
+        </w:drawing>
+      </w:r>
+      <w:r>
+        <w:t>Bill Management Activity diagram</w:t>
+      </w:r>
+    </w:p>
+    <w:p/>
+    <w:p/>
+    <w:p/>
+    <w:p/>
+    <w:p/>
+    <w:p/>
+    <w:p>
+      <w:pPr>
+        <w:pStyle w:val="ListParagraph"/>
+        <w:numPr>
+          <w:ilvl w:val="0"/>
+          <w:numId w:val="17"/>
+        </w:numPr>
+      </w:pPr>
+      <w:r>
+        <w:t>Payment Management Activity diagram</w:t>
+      </w:r>
+    </w:p>
+    <w:p>
+      <w:pPr>
+        <w:pStyle w:val="ListParagraph"/>
+        <w:ind w:left="270"/>
+      </w:pPr>
+    </w:p>
+    <w:p>
+      <w:pPr>
+        <w:pStyle w:val="ListParagraph"/>
+        <w:ind w:left="270"/>
+      </w:pPr>
+      <w:r>
+        <w:rPr>
+          <w:noProof/>
+        </w:rPr>
+        <w:drawing>
+          <wp:anchor distT="0" distB="0" distL="114300" distR="114300" simplePos="0" relativeHeight="251665408" behindDoc="0" locked="0" layoutInCell="1" allowOverlap="1" wp14:anchorId="5E475F51" wp14:editId="40EC7BEC">
+            <wp:simplePos x="0" y="0"/>
+            <wp:positionH relativeFrom="margin">
+              <wp:align>right</wp:align>
+            </wp:positionH>
+            <wp:positionV relativeFrom="paragraph">
+              <wp:posOffset>182245</wp:posOffset>
+            </wp:positionV>
+            <wp:extent cx="5731510" cy="6548755"/>
+            <wp:effectExtent l="0" t="0" r="2540" b="4445"/>
+            <wp:wrapSquare wrapText="bothSides"/>
+            <wp:docPr id="8" name="Picture 8" descr="Diagram&#10;&#10;Description automatically generated"/>
+            <wp:cNvGraphicFramePr>
+              <a:graphicFrameLocks xmlns:a="http://schemas.openxmlformats.org/drawingml/2006/main" noChangeAspect="1"/>
+            </wp:cNvGraphicFramePr>
+            <a:graphic xmlns:a="http://schemas.openxmlformats.org/drawingml/2006/main">
+              <a:graphicData uri="http://schemas.openxmlformats.org/drawingml/2006/picture">
+                <pic:pic xmlns:pic="http://schemas.openxmlformats.org/drawingml/2006/picture">
+                  <pic:nvPicPr>
+                    <pic:cNvPr id="8" name="Picture 8" descr="Diagram&#10;&#10;Description automatically generated"/>
+                    <pic:cNvPicPr/>
+                  </pic:nvPicPr>
+                  <pic:blipFill>
+                    <a:blip r:embed="rId28">
+                      <a:extLst>
+                        <a:ext uri="{28A0092B-C50C-407E-A947-70E740481C1C}">
+                          <a14:useLocalDpi xmlns:a14="http://schemas.microsoft.com/office/drawing/2010/main" val="0"/>
+                        </a:ext>
+                      </a:extLst>
+                    </a:blip>
+                    <a:stretch>
+                      <a:fillRect/>
+                    </a:stretch>
+                  </pic:blipFill>
+                  <pic:spPr>
+                    <a:xfrm>
+                      <a:off x="0" y="0"/>
+                      <a:ext cx="5731510" cy="6548755"/>
+                    </a:xfrm>
+                    <a:prstGeom prst="rect">
+                      <a:avLst/>
+                    </a:prstGeom>
+                  </pic:spPr>
+                </pic:pic>
+              </a:graphicData>
+            </a:graphic>
+          </wp:anchor>
+        </w:drawing>
+      </w:r>
+    </w:p>
+    <w:p>
+      <w:pPr>
+        <w:pStyle w:val="ListParagraph"/>
+        <w:ind w:left="270"/>
+      </w:pPr>
+    </w:p>
+    <w:p>
+      <w:pPr>
+        <w:pStyle w:val="ListParagraph"/>
+        <w:ind w:left="270"/>
+      </w:pPr>
+    </w:p>
+    <w:p>
+      <w:pPr>
+        <w:pStyle w:val="ListParagraph"/>
+        <w:ind w:left="270"/>
+      </w:pPr>
+    </w:p>
+    <w:p>
+      <w:pPr>
+        <w:pStyle w:val="ListParagraph"/>
+        <w:ind w:left="270"/>
+      </w:pPr>
+    </w:p>
+    <w:p>
+      <w:pPr>
+        <w:pStyle w:val="ListParagraph"/>
+        <w:ind w:left="270"/>
+      </w:pPr>
+    </w:p>
+    <w:p>
+      <w:pPr>
+        <w:pStyle w:val="ListParagraph"/>
+        <w:ind w:left="270"/>
+      </w:pPr>
+    </w:p>
+    <w:p>
+      <w:pPr>
+        <w:pStyle w:val="ListParagraph"/>
+        <w:ind w:left="270"/>
+      </w:pPr>
+    </w:p>
+    <w:p>
+      <w:pPr>
+        <w:pStyle w:val="ListParagraph"/>
+        <w:ind w:left="270"/>
+      </w:pPr>
+    </w:p>
+    <w:p>
+      <w:pPr>
+        <w:pStyle w:val="ListParagraph"/>
+        <w:numPr>
+          <w:ilvl w:val="0"/>
+          <w:numId w:val="17"/>
+        </w:numPr>
+      </w:pPr>
+      <w:r>
+        <w:t xml:space="preserve">Notice management Activity diagram </w:t>
+      </w:r>
+    </w:p>
+    <w:p>
+      <w:pPr>
+        <w:pStyle w:val="ListParagraph"/>
+        <w:ind w:left="270"/>
+      </w:pPr>
+    </w:p>
+    <w:p>
+      <w:pPr>
+        <w:pStyle w:val="ListParagraph"/>
+        <w:ind w:left="270"/>
+      </w:pPr>
+      <w:r>
+        <w:rPr>
+          <w:noProof/>
+        </w:rPr>
+        <w:drawing>
+          <wp:inline distT="0" distB="0" distL="0" distR="0" wp14:anchorId="7E96FF90" wp14:editId="1DB2EFC7">
+            <wp:extent cx="5731510" cy="5478780"/>
+            <wp:effectExtent l="0" t="0" r="2540" b="7620"/>
+            <wp:docPr id="9" name="Picture 9" descr="Diagram&#10;&#10;Description automatically generated"/>
+            <wp:cNvGraphicFramePr>
+              <a:graphicFrameLocks xmlns:a="http://schemas.openxmlformats.org/drawingml/2006/main" noChangeAspect="1"/>
+            </wp:cNvGraphicFramePr>
+            <a:graphic xmlns:a="http://schemas.openxmlformats.org/drawingml/2006/main">
+              <a:graphicData uri="http://schemas.openxmlformats.org/drawingml/2006/picture">
+                <pic:pic xmlns:pic="http://schemas.openxmlformats.org/drawingml/2006/picture">
+                  <pic:nvPicPr>
+                    <pic:cNvPr id="9" name="Picture 9" descr="Diagram&#10;&#10;Description automatically generated"/>
+                    <pic:cNvPicPr/>
+                  </pic:nvPicPr>
+                  <pic:blipFill>
+                    <a:blip r:embed="rId29">
+                      <a:extLst>
+                        <a:ext uri="{28A0092B-C50C-407E-A947-70E740481C1C}">
+                          <a14:useLocalDpi xmlns:a14="http://schemas.microsoft.com/office/drawing/2010/main" val="0"/>
+                        </a:ext>
+                      </a:extLst>
+                    </a:blip>
+                    <a:stretch>
+                      <a:fillRect/>
+                    </a:stretch>
+                  </pic:blipFill>
+                  <pic:spPr>
+                    <a:xfrm>
+                      <a:off x="0" y="0"/>
+                      <a:ext cx="5731510" cy="5478780"/>
+                    </a:xfrm>
+                    <a:prstGeom prst="rect">
+                      <a:avLst/>
+                    </a:prstGeom>
+                  </pic:spPr>
+                </pic:pic>
+              </a:graphicData>
+            </a:graphic>
+          </wp:inline>
+        </w:drawing>
+      </w:r>
+    </w:p>
+    <w:p>
+      <w:pPr>
+        <w:pStyle w:val="ListParagraph"/>
+        <w:ind w:left="270"/>
+      </w:pPr>
+    </w:p>
     <w:sectPr>
-      <w:headerReference w:type="even" r:id="rId24"/>
-      <w:headerReference w:type="default" r:id="rId25"/>
-      <w:footerReference w:type="even" r:id="rId26"/>
-      <w:footerReference w:type="default" r:id="rId27"/>
-      <w:headerReference w:type="first" r:id="rId28"/>
-      <w:footerReference w:type="first" r:id="rId29"/>
+      <w:footerReference w:type="default" r:id="rId30"/>
       <w:pgSz w:w="11906" w:h="16838"/>
       <w:pgMar w:top="1440" w:right="1440" w:bottom="1440" w:left="1440" w:header="708" w:footer="708" w:gutter="0"/>
       <w:cols w:space="708"/>
@@ -7133,16 +8178,6 @@
 </file>
 
 <file path=word/footer1.xml><?xml version="1.0" encoding="utf-8"?>
-<w:ftr xmlns:wpc="http://schemas.microsoft.com/office/word/2010/wordprocessingCanvas" xmlns:cx="http://schemas.microsoft.com/office/drawing/2014/chartex" xmlns:cx1="http://schemas.microsoft.com/office/drawing/2015/9/8/chartex" xmlns:cx2="http://schemas.microsoft.com/office/drawing/2015/10/21/chartex" xmlns:cx3="http://schemas.microsoft.com/office/drawing/2016/5/9/chartex" xmlns:cx4="http://schemas.microsoft.com/office/drawing/2016/5/10/chartex" xmlns:cx5="http://schemas.microsoft.com/office/drawing/2016/5/11/chartex" xmlns:cx6="http://schemas.microsoft.com/office/drawing/2016/5/12/chartex" xmlns:cx7="http://schemas.microsoft.com/office/drawing/2016/5/13/chartex" xmlns:cx8="http://schemas.microsoft.com/office/drawing/2016/5/14/chartex" xmlns:mc="http://schemas.openxmlformats.org/markup-compatibility/2006" xmlns:aink="http://schemas.microsoft.com/office/drawing/2016/ink" xmlns:am3d="http://schemas.microsoft.com/office/drawing/2017/model3d" xmlns:o="urn:schemas-microsoft-com:office:office" xmlns:r="http://schemas.openxmlformats.org/officeDocument/2006/relationships" xmlns:m="http://schemas.openxmlformats.org/officeDocument/2006/math" xmlns:v="urn:schemas-microsoft-com:vml" xmlns:wp14="http://schemas.microsoft.com/office/word/2010/wordprocessingDrawing" xmlns:wp="http://schemas.openxmlformats.org/drawingml/2006/wordprocessingDrawing" xmlns:w10="urn:schemas-microsoft-com:office:word" xmlns:w="http://schemas.openxmlformats.org/wordprocessingml/2006/main" xmlns:w14="http://schemas.microsoft.com/office/word/2010/wordml" xmlns:w15="http://schemas.microsoft.com/office/word/2012/wordml" xmlns:w16cex="http://schemas.microsoft.com/office/word/2018/wordml/cex" xmlns:w16cid="http://schemas.microsoft.com/office/word/2016/wordml/cid" xmlns:w16="http://schemas.microsoft.com/office/word/2018/wordml" xmlns:w16sdtdh="http://schemas.microsoft.com/office/word/2020/wordml/sdtdatahash" xmlns:w16se="http://schemas.microsoft.com/office/word/2015/wordml/symex" xmlns:wpg="http://schemas.microsoft.com/office/word/2010/wordprocessingGroup" xmlns:wpi="http://schemas.microsoft.com/office/word/2010/wordprocessingInk" xmlns:wne="http://schemas.microsoft.com/office/word/2006/wordml" xmlns:wps="http://schemas.microsoft.com/office/word/2010/wordprocessingShape" mc:Ignorable="w14 w15 w16se w16cid w16 w16cex w16sdtdh wp14">
-  <w:p>
-    <w:pPr>
-      <w:pStyle w:val="Footer"/>
-    </w:pPr>
-  </w:p>
-</w:ftr>
-</file>
-
-<file path=word/footer2.xml><?xml version="1.0" encoding="utf-8"?>
 <w:ftr xmlns:wpc="http://schemas.microsoft.com/office/word/2010/wordprocessingCanvas" xmlns:cx="http://schemas.microsoft.com/office/drawing/2014/chartex" xmlns:cx1="http://schemas.microsoft.com/office/drawing/2015/9/8/chartex" xmlns:cx2="http://schemas.microsoft.com/office/drawing/2015/10/21/chartex" xmlns:cx3="http://schemas.microsoft.com/office/drawing/2016/5/9/chartex" xmlns:cx4="http://schemas.microsoft.com/office/drawing/2016/5/10/chartex" xmlns:cx5="http://schemas.microsoft.com/office/drawing/2016/5/11/chartex" xmlns:cx6="http://schemas.microsoft.com/office/drawing/2016/5/12/chartex" xmlns:cx7="http://schemas.microsoft.com/office/drawing/2016/5/13/chartex" xmlns:cx8="http://schemas.microsoft.com/office/drawing/2016/5/14/chartex" xmlns:mc="http://schemas.openxmlformats.org/markup-compatibility/2006" xmlns:aink="http://schemas.microsoft.com/office/drawing/2016/ink" xmlns:am3d="http://schemas.microsoft.com/office/drawing/2017/model3d" xmlns:o="urn:schemas-microsoft-com:office:office" xmlns:r="http://schemas.openxmlformats.org/officeDocument/2006/relationships" xmlns:m="http://schemas.openxmlformats.org/officeDocument/2006/math" xmlns:v="urn:schemas-microsoft-com:vml" xmlns:wp14="http://schemas.microsoft.com/office/word/2010/wordprocessingDrawing" xmlns:wp="http://schemas.openxmlformats.org/drawingml/2006/wordprocessingDrawing" xmlns:w10="urn:schemas-microsoft-com:office:word" xmlns:w="http://schemas.openxmlformats.org/wordprocessingml/2006/main" xmlns:w14="http://schemas.microsoft.com/office/word/2010/wordml" xmlns:w15="http://schemas.microsoft.com/office/word/2012/wordml" xmlns:w16cex="http://schemas.microsoft.com/office/word/2018/wordml/cex" xmlns:w16cid="http://schemas.microsoft.com/office/word/2016/wordml/cid" xmlns:w16="http://schemas.microsoft.com/office/word/2018/wordml" xmlns:w16sdtdh="http://schemas.microsoft.com/office/word/2020/wordml/sdtdatahash" xmlns:w16se="http://schemas.microsoft.com/office/word/2015/wordml/symex" xmlns:wpg="http://schemas.microsoft.com/office/word/2010/wordprocessingGroup" xmlns:wpi="http://schemas.microsoft.com/office/word/2010/wordprocessingInk" xmlns:wne="http://schemas.microsoft.com/office/word/2006/wordml" xmlns:wps="http://schemas.microsoft.com/office/word/2010/wordprocessingShape" mc:Ignorable="w14 w15 w16se w16cid w16 w16cex w16sdtdh wp14">
   <w:sdt>
     <w:sdtPr>
@@ -7195,16 +8230,6 @@
 </w:ftr>
 </file>
 
-<file path=word/footer3.xml><?xml version="1.0" encoding="utf-8"?>
-<w:ftr xmlns:wpc="http://schemas.microsoft.com/office/word/2010/wordprocessingCanvas" xmlns:cx="http://schemas.microsoft.com/office/drawing/2014/chartex" xmlns:cx1="http://schemas.microsoft.com/office/drawing/2015/9/8/chartex" xmlns:cx2="http://schemas.microsoft.com/office/drawing/2015/10/21/chartex" xmlns:cx3="http://schemas.microsoft.com/office/drawing/2016/5/9/chartex" xmlns:cx4="http://schemas.microsoft.com/office/drawing/2016/5/10/chartex" xmlns:cx5="http://schemas.microsoft.com/office/drawing/2016/5/11/chartex" xmlns:cx6="http://schemas.microsoft.com/office/drawing/2016/5/12/chartex" xmlns:cx7="http://schemas.microsoft.com/office/drawing/2016/5/13/chartex" xmlns:cx8="http://schemas.microsoft.com/office/drawing/2016/5/14/chartex" xmlns:mc="http://schemas.openxmlformats.org/markup-compatibility/2006" xmlns:aink="http://schemas.microsoft.com/office/drawing/2016/ink" xmlns:am3d="http://schemas.microsoft.com/office/drawing/2017/model3d" xmlns:o="urn:schemas-microsoft-com:office:office" xmlns:r="http://schemas.openxmlformats.org/officeDocument/2006/relationships" xmlns:m="http://schemas.openxmlformats.org/officeDocument/2006/math" xmlns:v="urn:schemas-microsoft-com:vml" xmlns:wp14="http://schemas.microsoft.com/office/word/2010/wordprocessingDrawing" xmlns:wp="http://schemas.openxmlformats.org/drawingml/2006/wordprocessingDrawing" xmlns:w10="urn:schemas-microsoft-com:office:word" xmlns:w="http://schemas.openxmlformats.org/wordprocessingml/2006/main" xmlns:w14="http://schemas.microsoft.com/office/word/2010/wordml" xmlns:w15="http://schemas.microsoft.com/office/word/2012/wordml" xmlns:w16cex="http://schemas.microsoft.com/office/word/2018/wordml/cex" xmlns:w16cid="http://schemas.microsoft.com/office/word/2016/wordml/cid" xmlns:w16="http://schemas.microsoft.com/office/word/2018/wordml" xmlns:w16sdtdh="http://schemas.microsoft.com/office/word/2020/wordml/sdtdatahash" xmlns:w16se="http://schemas.microsoft.com/office/word/2015/wordml/symex" xmlns:wpg="http://schemas.microsoft.com/office/word/2010/wordprocessingGroup" xmlns:wpi="http://schemas.microsoft.com/office/word/2010/wordprocessingInk" xmlns:wne="http://schemas.microsoft.com/office/word/2006/wordml" xmlns:wps="http://schemas.microsoft.com/office/word/2010/wordprocessingShape" mc:Ignorable="w14 w15 w16se w16cid w16 w16cex w16sdtdh wp14">
-  <w:p>
-    <w:pPr>
-      <w:pStyle w:val="Footer"/>
-    </w:pPr>
-  </w:p>
-</w:ftr>
-</file>
-
 <file path=word/footnotes.xml><?xml version="1.0" encoding="utf-8"?>
 <w:footnotes xmlns:wpc="http://schemas.microsoft.com/office/word/2010/wordprocessingCanvas" xmlns:cx="http://schemas.microsoft.com/office/drawing/2014/chartex" xmlns:cx1="http://schemas.microsoft.com/office/drawing/2015/9/8/chartex" xmlns:cx2="http://schemas.microsoft.com/office/drawing/2015/10/21/chartex" xmlns:cx3="http://schemas.microsoft.com/office/drawing/2016/5/9/chartex" xmlns:cx4="http://schemas.microsoft.com/office/drawing/2016/5/10/chartex" xmlns:cx5="http://schemas.microsoft.com/office/drawing/2016/5/11/chartex" xmlns:cx6="http://schemas.microsoft.com/office/drawing/2016/5/12/chartex" xmlns:cx7="http://schemas.microsoft.com/office/drawing/2016/5/13/chartex" xmlns:cx8="http://schemas.microsoft.com/office/drawing/2016/5/14/chartex" xmlns:mc="http://schemas.openxmlformats.org/markup-compatibility/2006" xmlns:aink="http://schemas.microsoft.com/office/drawing/2016/ink" xmlns:am3d="http://schemas.microsoft.com/office/drawing/2017/model3d" xmlns:o="urn:schemas-microsoft-com:office:office" xmlns:r="http://schemas.openxmlformats.org/officeDocument/2006/relationships" xmlns:m="http://schemas.openxmlformats.org/officeDocument/2006/math" xmlns:v="urn:schemas-microsoft-com:vml" xmlns:wp14="http://schemas.microsoft.com/office/word/2010/wordprocessingDrawing" xmlns:wp="http://schemas.openxmlformats.org/drawingml/2006/wordprocessingDrawing" xmlns:w10="urn:schemas-microsoft-com:office:word" xmlns:w="http://schemas.openxmlformats.org/wordprocessingml/2006/main" xmlns:w14="http://schemas.microsoft.com/office/word/2010/wordml" xmlns:w15="http://schemas.microsoft.com/office/word/2012/wordml" xmlns:w16cex="http://schemas.microsoft.com/office/word/2018/wordml/cex" xmlns:w16cid="http://schemas.microsoft.com/office/word/2016/wordml/cid" xmlns:w16="http://schemas.microsoft.com/office/word/2018/wordml" xmlns:w16sdtdh="http://schemas.microsoft.com/office/word/2020/wordml/sdtdatahash" xmlns:w16se="http://schemas.microsoft.com/office/word/2015/wordml/symex" xmlns:wpg="http://schemas.microsoft.com/office/word/2010/wordprocessingGroup" xmlns:wpi="http://schemas.microsoft.com/office/word/2010/wordprocessingInk" xmlns:wne="http://schemas.microsoft.com/office/word/2006/wordml" xmlns:wps="http://schemas.microsoft.com/office/word/2010/wordprocessingShape" mc:Ignorable="w14 w15 w16se w16cid w16 w16cex w16sdtdh wp14">
   <w:footnote w:type="separator" w:id="-1">
@@ -7228,41 +8253,100 @@
     </w:p>
   </w:footnote>
 </w:footnotes>
-</file>
-
-<file path=word/header1.xml><?xml version="1.0" encoding="utf-8"?>
-<w:hdr xmlns:wpc="http://schemas.microsoft.com/office/word/2010/wordprocessingCanvas" xmlns:cx="http://schemas.microsoft.com/office/drawing/2014/chartex" xmlns:cx1="http://schemas.microsoft.com/office/drawing/2015/9/8/chartex" xmlns:cx2="http://schemas.microsoft.com/office/drawing/2015/10/21/chartex" xmlns:cx3="http://schemas.microsoft.com/office/drawing/2016/5/9/chartex" xmlns:cx4="http://schemas.microsoft.com/office/drawing/2016/5/10/chartex" xmlns:cx5="http://schemas.microsoft.com/office/drawing/2016/5/11/chartex" xmlns:cx6="http://schemas.microsoft.com/office/drawing/2016/5/12/chartex" xmlns:cx7="http://schemas.microsoft.com/office/drawing/2016/5/13/chartex" xmlns:cx8="http://schemas.microsoft.com/office/drawing/2016/5/14/chartex" xmlns:mc="http://schemas.openxmlformats.org/markup-compatibility/2006" xmlns:aink="http://schemas.microsoft.com/office/drawing/2016/ink" xmlns:am3d="http://schemas.microsoft.com/office/drawing/2017/model3d" xmlns:o="urn:schemas-microsoft-com:office:office" xmlns:r="http://schemas.openxmlformats.org/officeDocument/2006/relationships" xmlns:m="http://schemas.openxmlformats.org/officeDocument/2006/math" xmlns:v="urn:schemas-microsoft-com:vml" xmlns:wp14="http://schemas.microsoft.com/office/word/2010/wordprocessingDrawing" xmlns:wp="http://schemas.openxmlformats.org/drawingml/2006/wordprocessingDrawing" xmlns:w10="urn:schemas-microsoft-com:office:word" xmlns:w="http://schemas.openxmlformats.org/wordprocessingml/2006/main" xmlns:w14="http://schemas.microsoft.com/office/word/2010/wordml" xmlns:w15="http://schemas.microsoft.com/office/word/2012/wordml" xmlns:w16cex="http://schemas.microsoft.com/office/word/2018/wordml/cex" xmlns:w16cid="http://schemas.microsoft.com/office/word/2016/wordml/cid" xmlns:w16="http://schemas.microsoft.com/office/word/2018/wordml" xmlns:w16sdtdh="http://schemas.microsoft.com/office/word/2020/wordml/sdtdatahash" xmlns:w16se="http://schemas.microsoft.com/office/word/2015/wordml/symex" xmlns:wpg="http://schemas.microsoft.com/office/word/2010/wordprocessingGroup" xmlns:wpi="http://schemas.microsoft.com/office/word/2010/wordprocessingInk" xmlns:wne="http://schemas.microsoft.com/office/word/2006/wordml" xmlns:wps="http://schemas.microsoft.com/office/word/2010/wordprocessingShape" mc:Ignorable="w14 w15 w16se w16cid w16 w16cex w16sdtdh wp14">
-  <w:p>
-    <w:pPr>
-      <w:pStyle w:val="Header"/>
-    </w:pPr>
-  </w:p>
-</w:hdr>
-</file>
-
-<file path=word/header2.xml><?xml version="1.0" encoding="utf-8"?>
-<w:hdr xmlns:wpc="http://schemas.microsoft.com/office/word/2010/wordprocessingCanvas" xmlns:cx="http://schemas.microsoft.com/office/drawing/2014/chartex" xmlns:cx1="http://schemas.microsoft.com/office/drawing/2015/9/8/chartex" xmlns:cx2="http://schemas.microsoft.com/office/drawing/2015/10/21/chartex" xmlns:cx3="http://schemas.microsoft.com/office/drawing/2016/5/9/chartex" xmlns:cx4="http://schemas.microsoft.com/office/drawing/2016/5/10/chartex" xmlns:cx5="http://schemas.microsoft.com/office/drawing/2016/5/11/chartex" xmlns:cx6="http://schemas.microsoft.com/office/drawing/2016/5/12/chartex" xmlns:cx7="http://schemas.microsoft.com/office/drawing/2016/5/13/chartex" xmlns:cx8="http://schemas.microsoft.com/office/drawing/2016/5/14/chartex" xmlns:mc="http://schemas.openxmlformats.org/markup-compatibility/2006" xmlns:aink="http://schemas.microsoft.com/office/drawing/2016/ink" xmlns:am3d="http://schemas.microsoft.com/office/drawing/2017/model3d" xmlns:o="urn:schemas-microsoft-com:office:office" xmlns:r="http://schemas.openxmlformats.org/officeDocument/2006/relationships" xmlns:m="http://schemas.openxmlformats.org/officeDocument/2006/math" xmlns:v="urn:schemas-microsoft-com:vml" xmlns:wp14="http://schemas.microsoft.com/office/word/2010/wordprocessingDrawing" xmlns:wp="http://schemas.openxmlformats.org/drawingml/2006/wordprocessingDrawing" xmlns:w10="urn:schemas-microsoft-com:office:word" xmlns:w="http://schemas.openxmlformats.org/wordprocessingml/2006/main" xmlns:w14="http://schemas.microsoft.com/office/word/2010/wordml" xmlns:w15="http://schemas.microsoft.com/office/word/2012/wordml" xmlns:w16cex="http://schemas.microsoft.com/office/word/2018/wordml/cex" xmlns:w16cid="http://schemas.microsoft.com/office/word/2016/wordml/cid" xmlns:w16="http://schemas.microsoft.com/office/word/2018/wordml" xmlns:w16sdtdh="http://schemas.microsoft.com/office/word/2020/wordml/sdtdatahash" xmlns:w16se="http://schemas.microsoft.com/office/word/2015/wordml/symex" xmlns:wpg="http://schemas.microsoft.com/office/word/2010/wordprocessingGroup" xmlns:wpi="http://schemas.microsoft.com/office/word/2010/wordprocessingInk" xmlns:wne="http://schemas.microsoft.com/office/word/2006/wordml" xmlns:wps="http://schemas.microsoft.com/office/word/2010/wordprocessingShape" mc:Ignorable="w14 w15 w16se w16cid w16 w16cex w16sdtdh wp14">
-  <w:p>
-    <w:pPr>
-      <w:pStyle w:val="Header"/>
-    </w:pPr>
-  </w:p>
-</w:hdr>
-</file>
-
-<file path=word/header3.xml><?xml version="1.0" encoding="utf-8"?>
-<w:hdr xmlns:wpc="http://schemas.microsoft.com/office/word/2010/wordprocessingCanvas" xmlns:cx="http://schemas.microsoft.com/office/drawing/2014/chartex" xmlns:cx1="http://schemas.microsoft.com/office/drawing/2015/9/8/chartex" xmlns:cx2="http://schemas.microsoft.com/office/drawing/2015/10/21/chartex" xmlns:cx3="http://schemas.microsoft.com/office/drawing/2016/5/9/chartex" xmlns:cx4="http://schemas.microsoft.com/office/drawing/2016/5/10/chartex" xmlns:cx5="http://schemas.microsoft.com/office/drawing/2016/5/11/chartex" xmlns:cx6="http://schemas.microsoft.com/office/drawing/2016/5/12/chartex" xmlns:cx7="http://schemas.microsoft.com/office/drawing/2016/5/13/chartex" xmlns:cx8="http://schemas.microsoft.com/office/drawing/2016/5/14/chartex" xmlns:mc="http://schemas.openxmlformats.org/markup-compatibility/2006" xmlns:aink="http://schemas.microsoft.com/office/drawing/2016/ink" xmlns:am3d="http://schemas.microsoft.com/office/drawing/2017/model3d" xmlns:o="urn:schemas-microsoft-com:office:office" xmlns:r="http://schemas.openxmlformats.org/officeDocument/2006/relationships" xmlns:m="http://schemas.openxmlformats.org/officeDocument/2006/math" xmlns:v="urn:schemas-microsoft-com:vml" xmlns:wp14="http://schemas.microsoft.com/office/word/2010/wordprocessingDrawing" xmlns:wp="http://schemas.openxmlformats.org/drawingml/2006/wordprocessingDrawing" xmlns:w10="urn:schemas-microsoft-com:office:word" xmlns:w="http://schemas.openxmlformats.org/wordprocessingml/2006/main" xmlns:w14="http://schemas.microsoft.com/office/word/2010/wordml" xmlns:w15="http://schemas.microsoft.com/office/word/2012/wordml" xmlns:w16cex="http://schemas.microsoft.com/office/word/2018/wordml/cex" xmlns:w16cid="http://schemas.microsoft.com/office/word/2016/wordml/cid" xmlns:w16="http://schemas.microsoft.com/office/word/2018/wordml" xmlns:w16sdtdh="http://schemas.microsoft.com/office/word/2020/wordml/sdtdatahash" xmlns:w16se="http://schemas.microsoft.com/office/word/2015/wordml/symex" xmlns:wpg="http://schemas.microsoft.com/office/word/2010/wordprocessingGroup" xmlns:wpi="http://schemas.microsoft.com/office/word/2010/wordprocessingInk" xmlns:wne="http://schemas.microsoft.com/office/word/2006/wordml" xmlns:wps="http://schemas.microsoft.com/office/word/2010/wordprocessingShape" mc:Ignorable="w14 w15 w16se w16cid w16 w16cex w16sdtdh wp14">
-  <w:p>
-    <w:pPr>
-      <w:pStyle w:val="Header"/>
-    </w:pPr>
-  </w:p>
-</w:hdr>
 </file>
 
 <file path=word/numbering.xml><?xml version="1.0" encoding="utf-8"?>
 <w:numbering xmlns:wpc="http://schemas.microsoft.com/office/word/2010/wordprocessingCanvas" xmlns:cx="http://schemas.microsoft.com/office/drawing/2014/chartex" xmlns:cx1="http://schemas.microsoft.com/office/drawing/2015/9/8/chartex" xmlns:cx2="http://schemas.microsoft.com/office/drawing/2015/10/21/chartex" xmlns:cx3="http://schemas.microsoft.com/office/drawing/2016/5/9/chartex" xmlns:cx4="http://schemas.microsoft.com/office/drawing/2016/5/10/chartex" xmlns:cx5="http://schemas.microsoft.com/office/drawing/2016/5/11/chartex" xmlns:cx6="http://schemas.microsoft.com/office/drawing/2016/5/12/chartex" xmlns:cx7="http://schemas.microsoft.com/office/drawing/2016/5/13/chartex" xmlns:cx8="http://schemas.microsoft.com/office/drawing/2016/5/14/chartex" xmlns:mc="http://schemas.openxmlformats.org/markup-compatibility/2006" xmlns:aink="http://schemas.microsoft.com/office/drawing/2016/ink" xmlns:am3d="http://schemas.microsoft.com/office/drawing/2017/model3d" xmlns:o="urn:schemas-microsoft-com:office:office" xmlns:r="http://schemas.openxmlformats.org/officeDocument/2006/relationships" xmlns:m="http://schemas.openxmlformats.org/officeDocument/2006/math" xmlns:v="urn:schemas-microsoft-com:vml" xmlns:wp14="http://schemas.microsoft.com/office/word/2010/wordprocessingDrawing" xmlns:wp="http://schemas.openxmlformats.org/drawingml/2006/wordprocessingDrawing" xmlns:w10="urn:schemas-microsoft-com:office:word" xmlns:w="http://schemas.openxmlformats.org/wordprocessingml/2006/main" xmlns:w14="http://schemas.microsoft.com/office/word/2010/wordml" xmlns:w15="http://schemas.microsoft.com/office/word/2012/wordml" xmlns:w16cex="http://schemas.microsoft.com/office/word/2018/wordml/cex" xmlns:w16cid="http://schemas.microsoft.com/office/word/2016/wordml/cid" xmlns:w16="http://schemas.microsoft.com/office/word/2018/wordml" xmlns:w16sdtdh="http://schemas.microsoft.com/office/word/2020/wordml/sdtdatahash" xmlns:w16se="http://schemas.microsoft.com/office/word/2015/wordml/symex" xmlns:wpg="http://schemas.microsoft.com/office/word/2010/wordprocessingGroup" xmlns:wpi="http://schemas.microsoft.com/office/word/2010/wordprocessingInk" xmlns:wne="http://schemas.microsoft.com/office/word/2006/wordml" xmlns:wps="http://schemas.microsoft.com/office/word/2010/wordprocessingShape" mc:Ignorable="w14 w15 w16se w16cid w16 w16cex w16sdtdh wp14">
   <w:abstractNum w:abstractNumId="0" w15:restartNumberingAfterBreak="0">
+    <w:nsid w:val="008C28D2"/>
+    <w:multiLevelType w:val="hybridMultilevel"/>
+    <w:tmpl w:val="9F68E34A"/>
+    <w:lvl w:ilvl="0" w:tplc="39DAB6AE">
+      <w:start w:val="1"/>
+      <w:numFmt w:val="decimal"/>
+      <w:lvlText w:val="%1."/>
+      <w:lvlJc w:val="left"/>
+      <w:pPr>
+        <w:ind w:left="270" w:hanging="360"/>
+      </w:pPr>
+      <w:rPr>
+        <w:rFonts w:hint="default"/>
+      </w:rPr>
+    </w:lvl>
+    <w:lvl w:ilvl="1" w:tplc="08090019" w:tentative="1">
+      <w:start w:val="1"/>
+      <w:numFmt w:val="lowerLetter"/>
+      <w:lvlText w:val="%2."/>
+      <w:lvlJc w:val="left"/>
+      <w:pPr>
+        <w:ind w:left="990" w:hanging="360"/>
+      </w:pPr>
+    </w:lvl>
+    <w:lvl w:ilvl="2" w:tplc="0809001B" w:tentative="1">
+      <w:start w:val="1"/>
+      <w:numFmt w:val="lowerRoman"/>
+      <w:lvlText w:val="%3."/>
+      <w:lvlJc w:val="right"/>
+      <w:pPr>
+        <w:ind w:left="1710" w:hanging="180"/>
+      </w:pPr>
+    </w:lvl>
+    <w:lvl w:ilvl="3" w:tplc="0809000F" w:tentative="1">
+      <w:start w:val="1"/>
+      <w:numFmt w:val="decimal"/>
+      <w:lvlText w:val="%4."/>
+      <w:lvlJc w:val="left"/>
+      <w:pPr>
+        <w:ind w:left="2430" w:hanging="360"/>
+      </w:pPr>
+    </w:lvl>
+    <w:lvl w:ilvl="4" w:tplc="08090019" w:tentative="1">
+      <w:start w:val="1"/>
+      <w:numFmt w:val="lowerLetter"/>
+      <w:lvlText w:val="%5."/>
+      <w:lvlJc w:val="left"/>
+      <w:pPr>
+        <w:ind w:left="3150" w:hanging="360"/>
+      </w:pPr>
+    </w:lvl>
+    <w:lvl w:ilvl="5" w:tplc="0809001B" w:tentative="1">
+      <w:start w:val="1"/>
+      <w:numFmt w:val="lowerRoman"/>
+      <w:lvlText w:val="%6."/>
+      <w:lvlJc w:val="right"/>
+      <w:pPr>
+        <w:ind w:left="3870" w:hanging="180"/>
+      </w:pPr>
+    </w:lvl>
+    <w:lvl w:ilvl="6" w:tplc="0809000F" w:tentative="1">
+      <w:start w:val="1"/>
+      <w:numFmt w:val="decimal"/>
+      <w:lvlText w:val="%7."/>
+      <w:lvlJc w:val="left"/>
+      <w:pPr>
+        <w:ind w:left="4590" w:hanging="360"/>
+      </w:pPr>
+    </w:lvl>
+    <w:lvl w:ilvl="7" w:tplc="08090019" w:tentative="1">
+      <w:start w:val="1"/>
+      <w:numFmt w:val="lowerLetter"/>
+      <w:lvlText w:val="%8."/>
+      <w:lvlJc w:val="left"/>
+      <w:pPr>
+        <w:ind w:left="5310" w:hanging="360"/>
+      </w:pPr>
+    </w:lvl>
+    <w:lvl w:ilvl="8" w:tplc="0809001B" w:tentative="1">
+      <w:start w:val="1"/>
+      <w:numFmt w:val="lowerRoman"/>
+      <w:lvlText w:val="%9."/>
+      <w:lvlJc w:val="right"/>
+      <w:pPr>
+        <w:ind w:left="6030" w:hanging="180"/>
+      </w:pPr>
+    </w:lvl>
+  </w:abstractNum>
+  <w:abstractNum w:abstractNumId="1" w15:restartNumberingAfterBreak="0">
     <w:nsid w:val="04BE1FF1"/>
     <w:multiLevelType w:val="hybridMultilevel"/>
     <w:tmpl w:val="8C947858"/>
@@ -7351,7 +8435,7 @@
       </w:pPr>
     </w:lvl>
   </w:abstractNum>
-  <w:abstractNum w:abstractNumId="1" w15:restartNumberingAfterBreak="0">
+  <w:abstractNum w:abstractNumId="2" w15:restartNumberingAfterBreak="0">
     <w:nsid w:val="295272B7"/>
     <w:multiLevelType w:val="hybridMultilevel"/>
     <w:tmpl w:val="42A06588"/>
@@ -7437,7 +8521,7 @@
       </w:pPr>
     </w:lvl>
   </w:abstractNum>
-  <w:abstractNum w:abstractNumId="2" w15:restartNumberingAfterBreak="0">
+  <w:abstractNum w:abstractNumId="3" w15:restartNumberingAfterBreak="0">
     <w:nsid w:val="29776C93"/>
     <w:multiLevelType w:val="hybridMultilevel"/>
     <w:tmpl w:val="3E62A290"/>
@@ -7550,7 +8634,7 @@
       </w:rPr>
     </w:lvl>
   </w:abstractNum>
-  <w:abstractNum w:abstractNumId="3" w15:restartNumberingAfterBreak="0">
+  <w:abstractNum w:abstractNumId="4" w15:restartNumberingAfterBreak="0">
     <w:nsid w:val="336867E0"/>
     <w:multiLevelType w:val="hybridMultilevel"/>
     <w:tmpl w:val="7626EBB0"/>
@@ -7663,7 +8747,7 @@
       </w:rPr>
     </w:lvl>
   </w:abstractNum>
-  <w:abstractNum w:abstractNumId="4" w15:restartNumberingAfterBreak="0">
+  <w:abstractNum w:abstractNumId="5" w15:restartNumberingAfterBreak="0">
     <w:nsid w:val="338E0110"/>
     <w:multiLevelType w:val="hybridMultilevel"/>
     <w:tmpl w:val="DED8C308"/>
@@ -7776,7 +8860,7 @@
       </w:rPr>
     </w:lvl>
   </w:abstractNum>
-  <w:abstractNum w:abstractNumId="5" w15:restartNumberingAfterBreak="0">
+  <w:abstractNum w:abstractNumId="6" w15:restartNumberingAfterBreak="0">
     <w:nsid w:val="338F4011"/>
     <w:multiLevelType w:val="hybridMultilevel"/>
     <w:tmpl w:val="110A2EE0"/>
@@ -7889,7 +8973,7 @@
       </w:rPr>
     </w:lvl>
   </w:abstractNum>
-  <w:abstractNum w:abstractNumId="6" w15:restartNumberingAfterBreak="0">
+  <w:abstractNum w:abstractNumId="7" w15:restartNumberingAfterBreak="0">
     <w:nsid w:val="37265DA9"/>
     <w:multiLevelType w:val="hybridMultilevel"/>
     <w:tmpl w:val="4B488144"/>
@@ -8002,7 +9086,120 @@
       </w:rPr>
     </w:lvl>
   </w:abstractNum>
-  <w:abstractNum w:abstractNumId="7" w15:restartNumberingAfterBreak="0">
+  <w:abstractNum w:abstractNumId="8" w15:restartNumberingAfterBreak="0">
+    <w:nsid w:val="3C5A0911"/>
+    <w:multiLevelType w:val="hybridMultilevel"/>
+    <w:tmpl w:val="DDE65CC4"/>
+    <w:lvl w:ilvl="0" w:tplc="08090001">
+      <w:start w:val="1"/>
+      <w:numFmt w:val="bullet"/>
+      <w:lvlText w:val=""/>
+      <w:lvlJc w:val="left"/>
+      <w:pPr>
+        <w:ind w:left="720" w:hanging="360"/>
+      </w:pPr>
+      <w:rPr>
+        <w:rFonts w:ascii="Symbol" w:hAnsi="Symbol" w:hint="default"/>
+      </w:rPr>
+    </w:lvl>
+    <w:lvl w:ilvl="1" w:tplc="08090003" w:tentative="1">
+      <w:start w:val="1"/>
+      <w:numFmt w:val="bullet"/>
+      <w:lvlText w:val="o"/>
+      <w:lvlJc w:val="left"/>
+      <w:pPr>
+        <w:ind w:left="1440" w:hanging="360"/>
+      </w:pPr>
+      <w:rPr>
+        <w:rFonts w:ascii="Courier New" w:hAnsi="Courier New" w:cs="Courier New" w:hint="default"/>
+      </w:rPr>
+    </w:lvl>
+    <w:lvl w:ilvl="2" w:tplc="08090005" w:tentative="1">
+      <w:start w:val="1"/>
+      <w:numFmt w:val="bullet"/>
+      <w:lvlText w:val=""/>
+      <w:lvlJc w:val="left"/>
+      <w:pPr>
+        <w:ind w:left="2160" w:hanging="360"/>
+      </w:pPr>
+      <w:rPr>
+        <w:rFonts w:ascii="Wingdings" w:hAnsi="Wingdings" w:hint="default"/>
+      </w:rPr>
+    </w:lvl>
+    <w:lvl w:ilvl="3" w:tplc="08090001" w:tentative="1">
+      <w:start w:val="1"/>
+      <w:numFmt w:val="bullet"/>
+      <w:lvlText w:val=""/>
+      <w:lvlJc w:val="left"/>
+      <w:pPr>
+        <w:ind w:left="2880" w:hanging="360"/>
+      </w:pPr>
+      <w:rPr>
+        <w:rFonts w:ascii="Symbol" w:hAnsi="Symbol" w:hint="default"/>
+      </w:rPr>
+    </w:lvl>
+    <w:lvl w:ilvl="4" w:tplc="08090003" w:tentative="1">
+      <w:start w:val="1"/>
+      <w:numFmt w:val="bullet"/>
+      <w:lvlText w:val="o"/>
+      <w:lvlJc w:val="left"/>
+      <w:pPr>
+        <w:ind w:left="3600" w:hanging="360"/>
+      </w:pPr>
+      <w:rPr>
+        <w:rFonts w:ascii="Courier New" w:hAnsi="Courier New" w:cs="Courier New" w:hint="default"/>
+      </w:rPr>
+    </w:lvl>
+    <w:lvl w:ilvl="5" w:tplc="08090005" w:tentative="1">
+      <w:start w:val="1"/>
+      <w:numFmt w:val="bullet"/>
+      <w:lvlText w:val=""/>
+      <w:lvlJc w:val="left"/>
+      <w:pPr>
+        <w:ind w:left="4320" w:hanging="360"/>
+      </w:pPr>
+      <w:rPr>
+        <w:rFonts w:ascii="Wingdings" w:hAnsi="Wingdings" w:hint="default"/>
+      </w:rPr>
+    </w:lvl>
+    <w:lvl w:ilvl="6" w:tplc="08090001" w:tentative="1">
+      <w:start w:val="1"/>
+      <w:numFmt w:val="bullet"/>
+      <w:lvlText w:val=""/>
+      <w:lvlJc w:val="left"/>
+      <w:pPr>
+        <w:ind w:left="5040" w:hanging="360"/>
+      </w:pPr>
+      <w:rPr>
+        <w:rFonts w:ascii="Symbol" w:hAnsi="Symbol" w:hint="default"/>
+      </w:rPr>
+    </w:lvl>
+    <w:lvl w:ilvl="7" w:tplc="08090003" w:tentative="1">
+      <w:start w:val="1"/>
+      <w:numFmt w:val="bullet"/>
+      <w:lvlText w:val="o"/>
+      <w:lvlJc w:val="left"/>
+      <w:pPr>
+        <w:ind w:left="5760" w:hanging="360"/>
+      </w:pPr>
+      <w:rPr>
+        <w:rFonts w:ascii="Courier New" w:hAnsi="Courier New" w:cs="Courier New" w:hint="default"/>
+      </w:rPr>
+    </w:lvl>
+    <w:lvl w:ilvl="8" w:tplc="08090005" w:tentative="1">
+      <w:start w:val="1"/>
+      <w:numFmt w:val="bullet"/>
+      <w:lvlText w:val=""/>
+      <w:lvlJc w:val="left"/>
+      <w:pPr>
+        <w:ind w:left="6480" w:hanging="360"/>
+      </w:pPr>
+      <w:rPr>
+        <w:rFonts w:ascii="Wingdings" w:hAnsi="Wingdings" w:hint="default"/>
+      </w:rPr>
+    </w:lvl>
+  </w:abstractNum>
+  <w:abstractNum w:abstractNumId="9" w15:restartNumberingAfterBreak="0">
     <w:nsid w:val="40651D3C"/>
     <w:multiLevelType w:val="hybridMultilevel"/>
     <w:tmpl w:val="74186020"/>
@@ -8115,7 +9312,7 @@
       </w:rPr>
     </w:lvl>
   </w:abstractNum>
-  <w:abstractNum w:abstractNumId="8" w15:restartNumberingAfterBreak="0">
+  <w:abstractNum w:abstractNumId="10" w15:restartNumberingAfterBreak="0">
     <w:nsid w:val="43DA43E7"/>
     <w:multiLevelType w:val="hybridMultilevel"/>
     <w:tmpl w:val="87E6F7E8"/>
@@ -8228,7 +9425,7 @@
       </w:rPr>
     </w:lvl>
   </w:abstractNum>
-  <w:abstractNum w:abstractNumId="9" w15:restartNumberingAfterBreak="0">
+  <w:abstractNum w:abstractNumId="11" w15:restartNumberingAfterBreak="0">
     <w:nsid w:val="449411DB"/>
     <w:multiLevelType w:val="hybridMultilevel"/>
     <w:tmpl w:val="72C8DD02"/>
@@ -8317,7 +9514,7 @@
       </w:pPr>
     </w:lvl>
   </w:abstractNum>
-  <w:abstractNum w:abstractNumId="10" w15:restartNumberingAfterBreak="0">
+  <w:abstractNum w:abstractNumId="12" w15:restartNumberingAfterBreak="0">
     <w:nsid w:val="53065DAE"/>
     <w:multiLevelType w:val="hybridMultilevel"/>
     <w:tmpl w:val="6BC86DBE"/>
@@ -8430,7 +9627,7 @@
       </w:rPr>
     </w:lvl>
   </w:abstractNum>
-  <w:abstractNum w:abstractNumId="11" w15:restartNumberingAfterBreak="0">
+  <w:abstractNum w:abstractNumId="13" w15:restartNumberingAfterBreak="0">
     <w:nsid w:val="58E179C7"/>
     <w:multiLevelType w:val="hybridMultilevel"/>
     <w:tmpl w:val="9E2465AE"/>
@@ -8543,7 +9740,7 @@
       </w:rPr>
     </w:lvl>
   </w:abstractNum>
-  <w:abstractNum w:abstractNumId="12" w15:restartNumberingAfterBreak="0">
+  <w:abstractNum w:abstractNumId="14" w15:restartNumberingAfterBreak="0">
     <w:nsid w:val="5C8C1EA6"/>
     <w:multiLevelType w:val="hybridMultilevel"/>
     <w:tmpl w:val="DCA2EFBE"/>
@@ -8656,7 +9853,7 @@
       </w:rPr>
     </w:lvl>
   </w:abstractNum>
-  <w:abstractNum w:abstractNumId="13" w15:restartNumberingAfterBreak="0">
+  <w:abstractNum w:abstractNumId="15" w15:restartNumberingAfterBreak="0">
     <w:nsid w:val="610707AE"/>
     <w:multiLevelType w:val="hybridMultilevel"/>
     <w:tmpl w:val="DC1006F6"/>
@@ -8745,7 +9942,7 @@
       </w:pPr>
     </w:lvl>
   </w:abstractNum>
-  <w:abstractNum w:abstractNumId="14" w15:restartNumberingAfterBreak="0">
+  <w:abstractNum w:abstractNumId="16" w15:restartNumberingAfterBreak="0">
     <w:nsid w:val="6D0E7C51"/>
     <w:multiLevelType w:val="hybridMultilevel"/>
     <w:tmpl w:val="C0D07EE4"/>
@@ -8835,103 +10032,55 @@
     </w:lvl>
   </w:abstractNum>
   <w:num w:numId="1" w16cid:durableId="1842501431">
+    <w:abstractNumId w:val="2"/>
+  </w:num>
+  <w:num w:numId="2" w16cid:durableId="1007362198">
+    <w:abstractNumId w:val="9"/>
+  </w:num>
+  <w:num w:numId="3" w16cid:durableId="972561137">
+    <w:abstractNumId w:val="6"/>
+  </w:num>
+  <w:num w:numId="4" w16cid:durableId="1035351527">
+    <w:abstractNumId w:val="3"/>
+  </w:num>
+  <w:num w:numId="5" w16cid:durableId="2145271974">
+    <w:abstractNumId w:val="13"/>
+  </w:num>
+  <w:num w:numId="6" w16cid:durableId="1165389959">
+    <w:abstractNumId w:val="15"/>
+  </w:num>
+  <w:num w:numId="7" w16cid:durableId="283855955">
     <w:abstractNumId w:val="1"/>
   </w:num>
-  <w:num w:numId="2" w16cid:durableId="1007362198">
+  <w:num w:numId="8" w16cid:durableId="666245289">
+    <w:abstractNumId w:val="16"/>
+  </w:num>
+  <w:num w:numId="9" w16cid:durableId="1987974727">
+    <w:abstractNumId w:val="11"/>
+  </w:num>
+  <w:num w:numId="10" w16cid:durableId="755203941">
     <w:abstractNumId w:val="7"/>
   </w:num>
-  <w:num w:numId="3" w16cid:durableId="972561137">
+  <w:num w:numId="11" w16cid:durableId="1372611132">
+    <w:abstractNumId w:val="14"/>
+  </w:num>
+  <w:num w:numId="12" w16cid:durableId="1741556915">
     <w:abstractNumId w:val="5"/>
   </w:num>
-  <w:num w:numId="4" w16cid:durableId="1035351527">
-    <w:abstractNumId w:val="2"/>
-  </w:num>
-  <w:num w:numId="5" w16cid:durableId="2145271974">
-    <w:abstractNumId w:val="11"/>
-  </w:num>
-  <w:num w:numId="6" w16cid:durableId="1165389959">
-    <w:abstractNumId w:val="13"/>
-  </w:num>
-  <w:num w:numId="7" w16cid:durableId="283855955">
-    <w:abstractNumId w:val="0"/>
-  </w:num>
-  <w:num w:numId="8" w16cid:durableId="666245289">
-    <w:abstractNumId w:val="14"/>
-  </w:num>
-  <w:num w:numId="9" w16cid:durableId="1987974727">
-    <w:abstractNumId w:val="9"/>
-  </w:num>
-  <w:num w:numId="10" w16cid:durableId="755203941">
-    <w:abstractNumId w:val="6"/>
-    <w:lvlOverride w:ilvl="0"/>
-    <w:lvlOverride w:ilvl="1"/>
-    <w:lvlOverride w:ilvl="2"/>
-    <w:lvlOverride w:ilvl="3"/>
-    <w:lvlOverride w:ilvl="4"/>
-    <w:lvlOverride w:ilvl="5"/>
-    <w:lvlOverride w:ilvl="6"/>
-    <w:lvlOverride w:ilvl="7"/>
-    <w:lvlOverride w:ilvl="8"/>
-  </w:num>
-  <w:num w:numId="11" w16cid:durableId="1372611132">
-    <w:abstractNumId w:val="12"/>
-    <w:lvlOverride w:ilvl="0"/>
-    <w:lvlOverride w:ilvl="1"/>
-    <w:lvlOverride w:ilvl="2"/>
-    <w:lvlOverride w:ilvl="3"/>
-    <w:lvlOverride w:ilvl="4"/>
-    <w:lvlOverride w:ilvl="5"/>
-    <w:lvlOverride w:ilvl="6"/>
-    <w:lvlOverride w:ilvl="7"/>
-    <w:lvlOverride w:ilvl="8"/>
-  </w:num>
-  <w:num w:numId="12" w16cid:durableId="1741556915">
+  <w:num w:numId="13" w16cid:durableId="832374184">
     <w:abstractNumId w:val="4"/>
-    <w:lvlOverride w:ilvl="0"/>
-    <w:lvlOverride w:ilvl="1"/>
-    <w:lvlOverride w:ilvl="2"/>
-    <w:lvlOverride w:ilvl="3"/>
-    <w:lvlOverride w:ilvl="4"/>
-    <w:lvlOverride w:ilvl="5"/>
-    <w:lvlOverride w:ilvl="6"/>
-    <w:lvlOverride w:ilvl="7"/>
-    <w:lvlOverride w:ilvl="8"/>
-  </w:num>
-  <w:num w:numId="13" w16cid:durableId="832374184">
-    <w:abstractNumId w:val="3"/>
-    <w:lvlOverride w:ilvl="0"/>
-    <w:lvlOverride w:ilvl="1"/>
-    <w:lvlOverride w:ilvl="2"/>
-    <w:lvlOverride w:ilvl="3"/>
-    <w:lvlOverride w:ilvl="4"/>
-    <w:lvlOverride w:ilvl="5"/>
-    <w:lvlOverride w:ilvl="6"/>
-    <w:lvlOverride w:ilvl="7"/>
-    <w:lvlOverride w:ilvl="8"/>
   </w:num>
   <w:num w:numId="14" w16cid:durableId="411589723">
-    <w:abstractNumId w:val="8"/>
-    <w:lvlOverride w:ilvl="0"/>
-    <w:lvlOverride w:ilvl="1"/>
-    <w:lvlOverride w:ilvl="2"/>
-    <w:lvlOverride w:ilvl="3"/>
-    <w:lvlOverride w:ilvl="4"/>
-    <w:lvlOverride w:ilvl="5"/>
-    <w:lvlOverride w:ilvl="6"/>
-    <w:lvlOverride w:ilvl="7"/>
-    <w:lvlOverride w:ilvl="8"/>
+    <w:abstractNumId w:val="10"/>
   </w:num>
   <w:num w:numId="15" w16cid:durableId="1225022442">
-    <w:abstractNumId w:val="10"/>
-    <w:lvlOverride w:ilvl="0"/>
-    <w:lvlOverride w:ilvl="1"/>
-    <w:lvlOverride w:ilvl="2"/>
-    <w:lvlOverride w:ilvl="3"/>
-    <w:lvlOverride w:ilvl="4"/>
-    <w:lvlOverride w:ilvl="5"/>
-    <w:lvlOverride w:ilvl="6"/>
-    <w:lvlOverride w:ilvl="7"/>
-    <w:lvlOverride w:ilvl="8"/>
+    <w:abstractNumId w:val="12"/>
+  </w:num>
+  <w:num w:numId="16" w16cid:durableId="1733651067">
+    <w:abstractNumId w:val="8"/>
+  </w:num>
+  <w:num w:numId="17" w16cid:durableId="2030598622">
+    <w:abstractNumId w:val="0"/>
   </w:num>
 </w:numbering>
 </file>

</xml_diff>